<commit_message>
Slides and outline updates
</commit_message>
<xml_diff>
--- a/Slides/HTML and CSS for Absolute Beginners.docx
+++ b/Slides/HTML and CSS for Absolute Beginners.docx
@@ -51,6 +51,60 @@
           <w:sz w:val="22"/>
           <w:szCs w:val="22"/>
         </w:rPr>
+        <w:t>Why learn HTML?</w:t>
+      </w:r>
+    </w:p>
+    <w:p>
+      <w:pPr>
+        <w:pStyle w:val="xmsolistparagraph"/>
+        <w:numPr>
+          <w:ilvl w:val="2"/>
+          <w:numId w:val="2"/>
+        </w:numPr>
+        <w:shd w:val="clear" w:color="auto" w:fill="FFFFFF"/>
+        <w:spacing w:before="0" w:beforeAutospacing="0" w:after="0" w:afterAutospacing="0"/>
+        <w:rPr>
+          <w:rFonts w:ascii="Calibri" w:hAnsi="Calibri"/>
+          <w:color w:val="538135" w:themeColor="accent6" w:themeShade="BF"/>
+          <w:sz w:val="22"/>
+          <w:szCs w:val="22"/>
+        </w:rPr>
+      </w:pPr>
+      <w:r>
+        <w:rPr>
+          <w:rFonts w:ascii="Calibri" w:hAnsi="Calibri"/>
+          <w:color w:val="538135" w:themeColor="accent6" w:themeShade="BF"/>
+          <w:sz w:val="22"/>
+          <w:szCs w:val="22"/>
+        </w:rPr>
+        <w:t>Defining HTML page</w:t>
+      </w:r>
+      <w:bookmarkStart w:id="0" w:name="_GoBack"/>
+      <w:bookmarkEnd w:id="0"/>
+    </w:p>
+    <w:p>
+      <w:pPr>
+        <w:pStyle w:val="xmsolistparagraph"/>
+        <w:numPr>
+          <w:ilvl w:val="1"/>
+          <w:numId w:val="2"/>
+        </w:numPr>
+        <w:shd w:val="clear" w:color="auto" w:fill="FFFFFF"/>
+        <w:spacing w:before="0" w:beforeAutospacing="0" w:after="0" w:afterAutospacing="0"/>
+        <w:rPr>
+          <w:rFonts w:ascii="Calibri" w:hAnsi="Calibri"/>
+          <w:color w:val="538135" w:themeColor="accent6" w:themeShade="BF"/>
+          <w:sz w:val="22"/>
+          <w:szCs w:val="22"/>
+        </w:rPr>
+      </w:pPr>
+      <w:r>
+        <w:rPr>
+          <w:rFonts w:ascii="Calibri" w:hAnsi="Calibri"/>
+          <w:color w:val="538135" w:themeColor="accent6" w:themeShade="BF"/>
+          <w:sz w:val="22"/>
+          <w:szCs w:val="22"/>
+        </w:rPr>
         <w:t>What are HTML, CSS and JavaScript?</w:t>
       </w:r>
     </w:p>
@@ -58,6 +112,214 @@
       <w:pPr>
         <w:pStyle w:val="xmsolistparagraph"/>
         <w:numPr>
+          <w:ilvl w:val="2"/>
+          <w:numId w:val="2"/>
+        </w:numPr>
+        <w:shd w:val="clear" w:color="auto" w:fill="FFFFFF"/>
+        <w:spacing w:before="0" w:beforeAutospacing="0" w:after="0" w:afterAutospacing="0"/>
+        <w:rPr>
+          <w:rFonts w:ascii="Calibri" w:hAnsi="Calibri"/>
+          <w:color w:val="538135" w:themeColor="accent6" w:themeShade="BF"/>
+          <w:sz w:val="22"/>
+          <w:szCs w:val="22"/>
+        </w:rPr>
+      </w:pPr>
+      <w:r>
+        <w:rPr>
+          <w:rFonts w:ascii="Calibri" w:hAnsi="Calibri"/>
+          <w:color w:val="538135" w:themeColor="accent6" w:themeShade="BF"/>
+          <w:sz w:val="22"/>
+          <w:szCs w:val="22"/>
+        </w:rPr>
+        <w:t>HTML basics</w:t>
+      </w:r>
+    </w:p>
+    <w:p>
+      <w:pPr>
+        <w:pStyle w:val="xmsolistparagraph"/>
+        <w:numPr>
+          <w:ilvl w:val="3"/>
+          <w:numId w:val="2"/>
+        </w:numPr>
+        <w:shd w:val="clear" w:color="auto" w:fill="FFFFFF"/>
+        <w:spacing w:before="0" w:beforeAutospacing="0" w:after="0" w:afterAutospacing="0"/>
+        <w:rPr>
+          <w:rFonts w:ascii="Calibri" w:hAnsi="Calibri"/>
+          <w:color w:val="538135" w:themeColor="accent6" w:themeShade="BF"/>
+          <w:sz w:val="22"/>
+          <w:szCs w:val="22"/>
+        </w:rPr>
+      </w:pPr>
+      <w:r>
+        <w:rPr>
+          <w:rFonts w:ascii="Calibri" w:hAnsi="Calibri"/>
+          <w:color w:val="538135" w:themeColor="accent6" w:themeShade="BF"/>
+          <w:sz w:val="22"/>
+          <w:szCs w:val="22"/>
+        </w:rPr>
+        <w:t>Examples</w:t>
+      </w:r>
+    </w:p>
+    <w:p>
+      <w:pPr>
+        <w:pStyle w:val="xmsolistparagraph"/>
+        <w:numPr>
+          <w:ilvl w:val="3"/>
+          <w:numId w:val="2"/>
+        </w:numPr>
+        <w:shd w:val="clear" w:color="auto" w:fill="FFFFFF"/>
+        <w:spacing w:before="0" w:beforeAutospacing="0" w:after="0" w:afterAutospacing="0"/>
+        <w:rPr>
+          <w:rFonts w:ascii="Calibri" w:hAnsi="Calibri"/>
+          <w:color w:val="538135" w:themeColor="accent6" w:themeShade="BF"/>
+          <w:sz w:val="22"/>
+          <w:szCs w:val="22"/>
+        </w:rPr>
+      </w:pPr>
+      <w:r>
+        <w:rPr>
+          <w:rFonts w:ascii="Calibri" w:hAnsi="Calibri"/>
+          <w:color w:val="538135" w:themeColor="accent6" w:themeShade="BF"/>
+          <w:sz w:val="22"/>
+          <w:szCs w:val="22"/>
+        </w:rPr>
+        <w:t>HTML5</w:t>
+      </w:r>
+    </w:p>
+    <w:p>
+      <w:pPr>
+        <w:pStyle w:val="xmsolistparagraph"/>
+        <w:numPr>
+          <w:ilvl w:val="2"/>
+          <w:numId w:val="2"/>
+        </w:numPr>
+        <w:shd w:val="clear" w:color="auto" w:fill="FFFFFF"/>
+        <w:spacing w:before="0" w:beforeAutospacing="0" w:after="0" w:afterAutospacing="0"/>
+        <w:rPr>
+          <w:rFonts w:ascii="Calibri" w:hAnsi="Calibri"/>
+          <w:color w:val="538135" w:themeColor="accent6" w:themeShade="BF"/>
+          <w:sz w:val="22"/>
+          <w:szCs w:val="22"/>
+        </w:rPr>
+      </w:pPr>
+      <w:r>
+        <w:rPr>
+          <w:rFonts w:ascii="Calibri" w:hAnsi="Calibri"/>
+          <w:color w:val="538135" w:themeColor="accent6" w:themeShade="BF"/>
+          <w:sz w:val="22"/>
+          <w:szCs w:val="22"/>
+        </w:rPr>
+        <w:t>CSS basics</w:t>
+      </w:r>
+    </w:p>
+    <w:p>
+      <w:pPr>
+        <w:pStyle w:val="xmsolistparagraph"/>
+        <w:numPr>
+          <w:ilvl w:val="3"/>
+          <w:numId w:val="2"/>
+        </w:numPr>
+        <w:shd w:val="clear" w:color="auto" w:fill="FFFFFF"/>
+        <w:spacing w:before="0" w:beforeAutospacing="0" w:after="0" w:afterAutospacing="0"/>
+        <w:rPr>
+          <w:rFonts w:ascii="Calibri" w:hAnsi="Calibri"/>
+          <w:color w:val="538135" w:themeColor="accent6" w:themeShade="BF"/>
+          <w:sz w:val="22"/>
+          <w:szCs w:val="22"/>
+        </w:rPr>
+      </w:pPr>
+      <w:r>
+        <w:rPr>
+          <w:rFonts w:ascii="Calibri" w:hAnsi="Calibri"/>
+          <w:color w:val="538135" w:themeColor="accent6" w:themeShade="BF"/>
+          <w:sz w:val="22"/>
+          <w:szCs w:val="22"/>
+        </w:rPr>
+        <w:t xml:space="preserve"> </w:t>
+      </w:r>
+    </w:p>
+    <w:p>
+      <w:pPr>
+        <w:pStyle w:val="xmsolistparagraph"/>
+        <w:numPr>
+          <w:ilvl w:val="2"/>
+          <w:numId w:val="2"/>
+        </w:numPr>
+        <w:shd w:val="clear" w:color="auto" w:fill="FFFFFF"/>
+        <w:spacing w:before="0" w:beforeAutospacing="0" w:after="0" w:afterAutospacing="0"/>
+        <w:rPr>
+          <w:rFonts w:ascii="Calibri" w:hAnsi="Calibri"/>
+          <w:color w:val="538135" w:themeColor="accent6" w:themeShade="BF"/>
+          <w:sz w:val="22"/>
+          <w:szCs w:val="22"/>
+        </w:rPr>
+      </w:pPr>
+      <w:r>
+        <w:rPr>
+          <w:rFonts w:ascii="Calibri" w:hAnsi="Calibri"/>
+          <w:color w:val="538135" w:themeColor="accent6" w:themeShade="BF"/>
+          <w:sz w:val="22"/>
+          <w:szCs w:val="22"/>
+        </w:rPr>
+        <w:t>JavaScript</w:t>
+      </w:r>
+    </w:p>
+    <w:p>
+      <w:pPr>
+        <w:pStyle w:val="xmsolistparagraph"/>
+        <w:numPr>
+          <w:ilvl w:val="3"/>
+          <w:numId w:val="2"/>
+        </w:numPr>
+        <w:shd w:val="clear" w:color="auto" w:fill="FFFFFF"/>
+        <w:spacing w:before="0" w:beforeAutospacing="0" w:after="0" w:afterAutospacing="0"/>
+        <w:rPr>
+          <w:rFonts w:ascii="Calibri" w:hAnsi="Calibri"/>
+          <w:color w:val="538135" w:themeColor="accent6" w:themeShade="BF"/>
+          <w:sz w:val="22"/>
+          <w:szCs w:val="22"/>
+        </w:rPr>
+      </w:pPr>
+      <w:r>
+        <w:rPr>
+          <w:rFonts w:ascii="Calibri" w:hAnsi="Calibri"/>
+          <w:color w:val="538135" w:themeColor="accent6" w:themeShade="BF"/>
+          <w:sz w:val="22"/>
+          <w:szCs w:val="22"/>
+        </w:rPr>
+        <w:t>Basic example</w:t>
+      </w:r>
+    </w:p>
+    <w:p>
+      <w:pPr>
+        <w:pStyle w:val="xmsolistparagraph"/>
+        <w:numPr>
+          <w:ilvl w:val="0"/>
+          <w:numId w:val="2"/>
+        </w:numPr>
+        <w:shd w:val="clear" w:color="auto" w:fill="FFFFFF"/>
+        <w:spacing w:before="0" w:beforeAutospacing="0" w:after="0" w:afterAutospacing="0"/>
+        <w:rPr>
+          <w:rFonts w:ascii="Calibri" w:hAnsi="Calibri"/>
+          <w:color w:val="538135" w:themeColor="accent6" w:themeShade="BF"/>
+          <w:sz w:val="22"/>
+          <w:szCs w:val="22"/>
+        </w:rPr>
+      </w:pPr>
+      <w:r>
+        <w:rPr>
+          <w:rFonts w:ascii="Calibri" w:hAnsi="Calibri"/>
+          <w:color w:val="538135" w:themeColor="accent6" w:themeShade="BF"/>
+          <w:sz w:val="22"/>
+          <w:szCs w:val="22"/>
+        </w:rPr>
+        <w:t>Creating your first page</w:t>
+      </w:r>
+    </w:p>
+    <w:p>
+      <w:pPr>
+        <w:pStyle w:val="xmsolistparagraph"/>
+        <w:numPr>
           <w:ilvl w:val="1"/>
           <w:numId w:val="2"/>
         </w:numPr>
@@ -77,7 +339,7 @@
           <w:sz w:val="22"/>
           <w:szCs w:val="22"/>
         </w:rPr>
-        <w:t>Defining terms</w:t>
+        <w:t>Common tools</w:t>
       </w:r>
     </w:p>
     <w:p>
@@ -103,7 +365,7 @@
           <w:sz w:val="22"/>
           <w:szCs w:val="22"/>
         </w:rPr>
-        <w:t>Web page and HTML page</w:t>
+        <w:t>Visual Studio Code</w:t>
       </w:r>
     </w:p>
     <w:p>
@@ -129,7 +391,7 @@
           <w:sz w:val="22"/>
           <w:szCs w:val="22"/>
         </w:rPr>
-        <w:t>HTML and HTML5</w:t>
+        <w:t>Visual Studio Community</w:t>
       </w:r>
     </w:p>
     <w:p>
@@ -148,15 +410,17 @@
           <w:szCs w:val="22"/>
         </w:rPr>
       </w:pPr>
-      <w:r>
-        <w:rPr>
-          <w:rFonts w:ascii="Calibri" w:hAnsi="Calibri"/>
-          <w:color w:val="538135" w:themeColor="accent6" w:themeShade="BF"/>
-          <w:sz w:val="22"/>
-          <w:szCs w:val="22"/>
-        </w:rPr>
-        <w:t>CSS and CSS3</w:t>
-      </w:r>
+      <w:proofErr w:type="spellStart"/>
+      <w:r>
+        <w:rPr>
+          <w:rFonts w:ascii="Calibri" w:hAnsi="Calibri"/>
+          <w:color w:val="538135" w:themeColor="accent6" w:themeShade="BF"/>
+          <w:sz w:val="22"/>
+          <w:szCs w:val="22"/>
+        </w:rPr>
+        <w:t>CodePen</w:t>
+      </w:r>
+      <w:proofErr w:type="spellEnd"/>
     </w:p>
     <w:p>
       <w:pPr>
@@ -181,7 +445,7 @@
           <w:sz w:val="22"/>
           <w:szCs w:val="22"/>
         </w:rPr>
-        <w:t>Markup concepts</w:t>
+        <w:t>Getting started with HTML</w:t>
       </w:r>
     </w:p>
     <w:p>
@@ -207,7 +471,224 @@
           <w:sz w:val="22"/>
           <w:szCs w:val="22"/>
         </w:rPr>
-        <w:t>Tags &amp; elements</w:t>
+        <w:t>Tags and elements</w:t>
+      </w:r>
+    </w:p>
+    <w:p>
+      <w:pPr>
+        <w:pStyle w:val="xmsolistparagraph"/>
+        <w:numPr>
+          <w:ilvl w:val="3"/>
+          <w:numId w:val="2"/>
+        </w:numPr>
+        <w:shd w:val="clear" w:color="auto" w:fill="FFFFFF"/>
+        <w:spacing w:before="0" w:beforeAutospacing="0" w:after="0" w:afterAutospacing="0"/>
+        <w:rPr>
+          <w:rFonts w:ascii="Calibri" w:hAnsi="Calibri"/>
+          <w:color w:val="538135" w:themeColor="accent6" w:themeShade="BF"/>
+          <w:sz w:val="22"/>
+          <w:szCs w:val="22"/>
+        </w:rPr>
+      </w:pPr>
+      <w:r>
+        <w:rPr>
+          <w:rFonts w:ascii="Calibri" w:hAnsi="Calibri"/>
+          <w:color w:val="538135" w:themeColor="accent6" w:themeShade="BF"/>
+          <w:sz w:val="22"/>
+          <w:szCs w:val="22"/>
+        </w:rPr>
+        <w:t>Open and close</w:t>
+      </w:r>
+    </w:p>
+    <w:p>
+      <w:pPr>
+        <w:pStyle w:val="xmsolistparagraph"/>
+        <w:numPr>
+          <w:ilvl w:val="3"/>
+          <w:numId w:val="2"/>
+        </w:numPr>
+        <w:shd w:val="clear" w:color="auto" w:fill="FFFFFF"/>
+        <w:spacing w:before="0" w:beforeAutospacing="0" w:after="0" w:afterAutospacing="0"/>
+        <w:rPr>
+          <w:rFonts w:ascii="Calibri" w:hAnsi="Calibri"/>
+          <w:color w:val="538135" w:themeColor="accent6" w:themeShade="BF"/>
+          <w:sz w:val="22"/>
+          <w:szCs w:val="22"/>
+        </w:rPr>
+      </w:pPr>
+      <w:r>
+        <w:rPr>
+          <w:rFonts w:ascii="Calibri" w:hAnsi="Calibri"/>
+          <w:color w:val="538135" w:themeColor="accent6" w:themeShade="BF"/>
+          <w:sz w:val="22"/>
+          <w:szCs w:val="22"/>
+        </w:rPr>
+        <w:t>Attributes</w:t>
+      </w:r>
+    </w:p>
+    <w:p>
+      <w:pPr>
+        <w:pStyle w:val="xmsolistparagraph"/>
+        <w:numPr>
+          <w:ilvl w:val="3"/>
+          <w:numId w:val="2"/>
+        </w:numPr>
+        <w:shd w:val="clear" w:color="auto" w:fill="FFFFFF"/>
+        <w:spacing w:before="0" w:beforeAutospacing="0" w:after="0" w:afterAutospacing="0"/>
+        <w:rPr>
+          <w:rFonts w:ascii="Calibri" w:hAnsi="Calibri"/>
+          <w:color w:val="538135" w:themeColor="accent6" w:themeShade="BF"/>
+          <w:sz w:val="22"/>
+          <w:szCs w:val="22"/>
+        </w:rPr>
+      </w:pPr>
+      <w:r>
+        <w:rPr>
+          <w:rFonts w:ascii="Calibri" w:hAnsi="Calibri"/>
+          <w:color w:val="538135" w:themeColor="accent6" w:themeShade="BF"/>
+          <w:sz w:val="22"/>
+          <w:szCs w:val="22"/>
+        </w:rPr>
+        <w:t>Case sensitivity</w:t>
+      </w:r>
+    </w:p>
+    <w:p>
+      <w:pPr>
+        <w:pStyle w:val="xmsolistparagraph"/>
+        <w:numPr>
+          <w:ilvl w:val="2"/>
+          <w:numId w:val="2"/>
+        </w:numPr>
+        <w:shd w:val="clear" w:color="auto" w:fill="FFFFFF"/>
+        <w:spacing w:before="0" w:beforeAutospacing="0" w:after="0" w:afterAutospacing="0"/>
+        <w:rPr>
+          <w:rFonts w:ascii="Calibri" w:hAnsi="Calibri"/>
+          <w:color w:val="538135" w:themeColor="accent6" w:themeShade="BF"/>
+          <w:sz w:val="22"/>
+          <w:szCs w:val="22"/>
+        </w:rPr>
+      </w:pPr>
+      <w:r>
+        <w:rPr>
+          <w:rFonts w:ascii="Calibri" w:hAnsi="Calibri"/>
+          <w:color w:val="538135" w:themeColor="accent6" w:themeShade="BF"/>
+          <w:sz w:val="22"/>
+          <w:szCs w:val="22"/>
+        </w:rPr>
+        <w:t xml:space="preserve">Structure of an HTML </w:t>
+      </w:r>
+      <w:r>
+        <w:rPr>
+          <w:rFonts w:ascii="Calibri" w:hAnsi="Calibri"/>
+          <w:color w:val="538135" w:themeColor="accent6" w:themeShade="BF"/>
+          <w:sz w:val="22"/>
+          <w:szCs w:val="22"/>
+        </w:rPr>
+        <w:t>page</w:t>
+      </w:r>
+    </w:p>
+    <w:p>
+      <w:pPr>
+        <w:pStyle w:val="xmsolistparagraph"/>
+        <w:numPr>
+          <w:ilvl w:val="3"/>
+          <w:numId w:val="2"/>
+        </w:numPr>
+        <w:shd w:val="clear" w:color="auto" w:fill="FFFFFF"/>
+        <w:spacing w:before="0" w:beforeAutospacing="0" w:after="0" w:afterAutospacing="0"/>
+        <w:rPr>
+          <w:rFonts w:ascii="Calibri" w:hAnsi="Calibri"/>
+          <w:color w:val="538135" w:themeColor="accent6" w:themeShade="BF"/>
+          <w:sz w:val="22"/>
+          <w:szCs w:val="22"/>
+        </w:rPr>
+      </w:pPr>
+      <w:r>
+        <w:rPr>
+          <w:rFonts w:ascii="Calibri" w:hAnsi="Calibri"/>
+          <w:color w:val="538135" w:themeColor="accent6" w:themeShade="BF"/>
+          <w:sz w:val="22"/>
+          <w:szCs w:val="22"/>
+        </w:rPr>
+        <w:t>&lt;html&gt;</w:t>
+      </w:r>
+    </w:p>
+    <w:p>
+      <w:pPr>
+        <w:pStyle w:val="xmsolistparagraph"/>
+        <w:numPr>
+          <w:ilvl w:val="3"/>
+          <w:numId w:val="2"/>
+        </w:numPr>
+        <w:shd w:val="clear" w:color="auto" w:fill="FFFFFF"/>
+        <w:spacing w:before="0" w:beforeAutospacing="0" w:after="0" w:afterAutospacing="0"/>
+        <w:rPr>
+          <w:rFonts w:ascii="Calibri" w:hAnsi="Calibri"/>
+          <w:color w:val="538135" w:themeColor="accent6" w:themeShade="BF"/>
+          <w:sz w:val="22"/>
+          <w:szCs w:val="22"/>
+        </w:rPr>
+      </w:pPr>
+      <w:r>
+        <w:rPr>
+          <w:rFonts w:ascii="Calibri" w:hAnsi="Calibri"/>
+          <w:color w:val="538135" w:themeColor="accent6" w:themeShade="BF"/>
+          <w:sz w:val="22"/>
+          <w:szCs w:val="22"/>
+        </w:rPr>
+        <w:t>&lt;head&gt;</w:t>
+      </w:r>
+    </w:p>
+    <w:p>
+      <w:pPr>
+        <w:pStyle w:val="xmsolistparagraph"/>
+        <w:numPr>
+          <w:ilvl w:val="3"/>
+          <w:numId w:val="2"/>
+        </w:numPr>
+        <w:shd w:val="clear" w:color="auto" w:fill="FFFFFF"/>
+        <w:spacing w:before="0" w:beforeAutospacing="0" w:after="0" w:afterAutospacing="0"/>
+        <w:rPr>
+          <w:rFonts w:ascii="Calibri" w:hAnsi="Calibri"/>
+          <w:color w:val="538135" w:themeColor="accent6" w:themeShade="BF"/>
+          <w:sz w:val="22"/>
+          <w:szCs w:val="22"/>
+        </w:rPr>
+      </w:pPr>
+      <w:r>
+        <w:rPr>
+          <w:rFonts w:ascii="Calibri" w:hAnsi="Calibri"/>
+          <w:color w:val="538135" w:themeColor="accent6" w:themeShade="BF"/>
+          <w:sz w:val="22"/>
+          <w:szCs w:val="22"/>
+        </w:rPr>
+        <w:t>&lt;title&gt;</w:t>
+      </w:r>
+    </w:p>
+    <w:p>
+      <w:pPr>
+        <w:pStyle w:val="xmsolistparagraph"/>
+        <w:numPr>
+          <w:ilvl w:val="3"/>
+          <w:numId w:val="2"/>
+        </w:numPr>
+        <w:shd w:val="clear" w:color="auto" w:fill="FFFFFF"/>
+        <w:spacing w:before="0" w:beforeAutospacing="0" w:after="0" w:afterAutospacing="0"/>
+        <w:rPr>
+          <w:rFonts w:ascii="Calibri" w:hAnsi="Calibri"/>
+          <w:color w:val="538135" w:themeColor="accent6" w:themeShade="BF"/>
+          <w:sz w:val="22"/>
+          <w:szCs w:val="22"/>
+        </w:rPr>
+      </w:pPr>
+      <w:r>
+        <w:rPr>
+          <w:rFonts w:ascii="Calibri" w:hAnsi="Calibri"/>
+          <w:color w:val="538135" w:themeColor="accent6" w:themeShade="BF"/>
+          <w:sz w:val="22"/>
+          <w:szCs w:val="22"/>
+        </w:rPr>
+        <w:t>&lt;body&gt;</w:t>
       </w:r>
     </w:p>
     <w:p>
@@ -226,7 +707,33 @@
           <w:szCs w:val="22"/>
         </w:rPr>
       </w:pPr>
-      <w:commentRangeStart w:id="0"/>
+      <w:r>
+        <w:rPr>
+          <w:rFonts w:ascii="Calibri" w:hAnsi="Calibri"/>
+          <w:color w:val="2F5496" w:themeColor="accent5" w:themeShade="BF"/>
+          <w:sz w:val="22"/>
+          <w:szCs w:val="22"/>
+        </w:rPr>
+        <w:t>Structure of a CSS document</w:t>
+      </w:r>
+    </w:p>
+    <w:p>
+      <w:pPr>
+        <w:pStyle w:val="xmsolistparagraph"/>
+        <w:numPr>
+          <w:ilvl w:val="2"/>
+          <w:numId w:val="2"/>
+        </w:numPr>
+        <w:shd w:val="clear" w:color="auto" w:fill="FFFFFF"/>
+        <w:spacing w:before="0" w:beforeAutospacing="0" w:after="0" w:afterAutospacing="0"/>
+        <w:rPr>
+          <w:rFonts w:ascii="Calibri" w:hAnsi="Calibri"/>
+          <w:color w:val="2F5496" w:themeColor="accent5" w:themeShade="BF"/>
+          <w:sz w:val="22"/>
+          <w:szCs w:val="22"/>
+        </w:rPr>
+      </w:pPr>
+      <w:commentRangeStart w:id="1"/>
       <w:r>
         <w:rPr>
           <w:rFonts w:ascii="Calibri" w:hAnsi="Calibri"/>
@@ -241,7 +748,7 @@
       <w:pPr>
         <w:pStyle w:val="xmsolistparagraph"/>
         <w:numPr>
-          <w:ilvl w:val="2"/>
+          <w:ilvl w:val="3"/>
           <w:numId w:val="2"/>
         </w:numPr>
         <w:shd w:val="clear" w:color="auto" w:fill="FFFFFF"/>
@@ -267,7 +774,7 @@
       <w:pPr>
         <w:pStyle w:val="xmsolistparagraph"/>
         <w:numPr>
-          <w:ilvl w:val="2"/>
+          <w:ilvl w:val="3"/>
           <w:numId w:val="2"/>
         </w:numPr>
         <w:shd w:val="clear" w:color="auto" w:fill="FFFFFF"/>
@@ -288,13 +795,117 @@
         </w:rPr>
         <w:t>Properties give style</w:t>
       </w:r>
-      <w:commentRangeEnd w:id="0"/>
+      <w:commentRangeEnd w:id="1"/>
       <w:r>
         <w:rPr>
           <w:rStyle w:val="CommentReference"/>
           <w:rFonts w:asciiTheme="minorHAnsi" w:eastAsiaTheme="minorHAnsi" w:hAnsiTheme="minorHAnsi" w:cstheme="minorBidi"/>
         </w:rPr>
-        <w:commentReference w:id="0"/>
+        <w:commentReference w:id="1"/>
+      </w:r>
+    </w:p>
+    <w:p>
+      <w:pPr>
+        <w:pStyle w:val="xmsolistparagraph"/>
+        <w:numPr>
+          <w:ilvl w:val="2"/>
+          <w:numId w:val="2"/>
+        </w:numPr>
+        <w:shd w:val="clear" w:color="auto" w:fill="FFFFFF"/>
+        <w:spacing w:before="0" w:beforeAutospacing="0" w:after="0" w:afterAutospacing="0"/>
+        <w:rPr>
+          <w:rFonts w:ascii="Calibri" w:hAnsi="Calibri"/>
+          <w:color w:val="2F5496" w:themeColor="accent5" w:themeShade="BF"/>
+          <w:sz w:val="22"/>
+          <w:szCs w:val="22"/>
+        </w:rPr>
+      </w:pPr>
+      <w:r>
+        <w:rPr>
+          <w:rFonts w:ascii="Calibri" w:hAnsi="Calibri"/>
+          <w:color w:val="2F5496" w:themeColor="accent5" w:themeShade="BF"/>
+          <w:sz w:val="22"/>
+          <w:szCs w:val="22"/>
+        </w:rPr>
+        <w:t>Rules</w:t>
+      </w:r>
+    </w:p>
+    <w:p>
+      <w:pPr>
+        <w:pStyle w:val="xmsolistparagraph"/>
+        <w:numPr>
+          <w:ilvl w:val="3"/>
+          <w:numId w:val="2"/>
+        </w:numPr>
+        <w:shd w:val="clear" w:color="auto" w:fill="FFFFFF"/>
+        <w:spacing w:before="0" w:beforeAutospacing="0" w:after="0" w:afterAutospacing="0"/>
+        <w:rPr>
+          <w:rFonts w:ascii="Calibri" w:hAnsi="Calibri"/>
+          <w:color w:val="2F5496" w:themeColor="accent5" w:themeShade="BF"/>
+          <w:sz w:val="22"/>
+          <w:szCs w:val="22"/>
+        </w:rPr>
+      </w:pPr>
+      <w:r>
+        <w:rPr>
+          <w:rFonts w:ascii="Calibri" w:hAnsi="Calibri"/>
+          <w:color w:val="2F5496" w:themeColor="accent5" w:themeShade="BF"/>
+          <w:sz w:val="22"/>
+          <w:szCs w:val="22"/>
+        </w:rPr>
+        <w:t>Selectors</w:t>
+      </w:r>
+    </w:p>
+    <w:p>
+      <w:pPr>
+        <w:pStyle w:val="xmsolistparagraph"/>
+        <w:numPr>
+          <w:ilvl w:val="3"/>
+          <w:numId w:val="2"/>
+        </w:numPr>
+        <w:shd w:val="clear" w:color="auto" w:fill="FFFFFF"/>
+        <w:spacing w:before="0" w:beforeAutospacing="0" w:after="0" w:afterAutospacing="0"/>
+        <w:rPr>
+          <w:rFonts w:ascii="Calibri" w:hAnsi="Calibri"/>
+          <w:color w:val="2F5496" w:themeColor="accent5" w:themeShade="BF"/>
+          <w:sz w:val="22"/>
+          <w:szCs w:val="22"/>
+        </w:rPr>
+      </w:pPr>
+      <w:r>
+        <w:rPr>
+          <w:rFonts w:ascii="Calibri" w:hAnsi="Calibri"/>
+          <w:color w:val="2F5496" w:themeColor="accent5" w:themeShade="BF"/>
+          <w:sz w:val="22"/>
+          <w:szCs w:val="22"/>
+        </w:rPr>
+        <w:t>Properties</w:t>
+      </w:r>
+    </w:p>
+    <w:p>
+      <w:pPr>
+        <w:pStyle w:val="xmsolistparagraph"/>
+        <w:numPr>
+          <w:ilvl w:val="2"/>
+          <w:numId w:val="2"/>
+        </w:numPr>
+        <w:shd w:val="clear" w:color="auto" w:fill="FFFFFF"/>
+        <w:spacing w:before="0" w:beforeAutospacing="0" w:after="0" w:afterAutospacing="0"/>
+        <w:rPr>
+          <w:rFonts w:ascii="Calibri" w:hAnsi="Calibri"/>
+          <w:color w:val="2F5496" w:themeColor="accent5" w:themeShade="BF"/>
+          <w:sz w:val="22"/>
+          <w:szCs w:val="22"/>
+        </w:rPr>
+      </w:pPr>
+      <w:r>
+        <w:rPr>
+          <w:rFonts w:ascii="Calibri" w:hAnsi="Calibri"/>
+          <w:color w:val="2F5496" w:themeColor="accent5" w:themeShade="BF"/>
+          <w:sz w:val="22"/>
+          <w:szCs w:val="22"/>
+        </w:rPr>
+        <w:t>Connecting it to your HTML page</w:t>
       </w:r>
     </w:p>
     <w:p>
@@ -320,7 +931,7 @@
           <w:sz w:val="22"/>
           <w:szCs w:val="22"/>
         </w:rPr>
-        <w:t>Creating your first page</w:t>
+        <w:t>Adding content to a page</w:t>
       </w:r>
     </w:p>
     <w:p>
@@ -346,8 +957,65 @@
           <w:sz w:val="22"/>
           <w:szCs w:val="22"/>
         </w:rPr>
-        <w:t>Common tools</w:t>
-      </w:r>
+        <w:t>Headers</w:t>
+      </w:r>
+    </w:p>
+    <w:p>
+      <w:pPr>
+        <w:pStyle w:val="xmsolistparagraph"/>
+        <w:numPr>
+          <w:ilvl w:val="1"/>
+          <w:numId w:val="2"/>
+        </w:numPr>
+        <w:shd w:val="clear" w:color="auto" w:fill="FFFFFF"/>
+        <w:spacing w:before="0" w:beforeAutospacing="0" w:after="0" w:afterAutospacing="0"/>
+        <w:rPr>
+          <w:rFonts w:ascii="Calibri" w:hAnsi="Calibri"/>
+          <w:color w:val="538135" w:themeColor="accent6" w:themeShade="BF"/>
+          <w:sz w:val="22"/>
+          <w:szCs w:val="22"/>
+        </w:rPr>
+      </w:pPr>
+      <w:r>
+        <w:rPr>
+          <w:rFonts w:ascii="Calibri" w:hAnsi="Calibri"/>
+          <w:color w:val="538135" w:themeColor="accent6" w:themeShade="BF"/>
+          <w:sz w:val="22"/>
+          <w:szCs w:val="22"/>
+        </w:rPr>
+        <w:t xml:space="preserve">Paragraphs, </w:t>
+      </w:r>
+      <w:proofErr w:type="spellStart"/>
+      <w:r>
+        <w:rPr>
+          <w:rFonts w:ascii="Calibri" w:hAnsi="Calibri"/>
+          <w:color w:val="538135" w:themeColor="accent6" w:themeShade="BF"/>
+          <w:sz w:val="22"/>
+          <w:szCs w:val="22"/>
+        </w:rPr>
+        <w:t>divs</w:t>
+      </w:r>
+      <w:proofErr w:type="spellEnd"/>
+      <w:r>
+        <w:rPr>
+          <w:rFonts w:ascii="Calibri" w:hAnsi="Calibri"/>
+          <w:color w:val="538135" w:themeColor="accent6" w:themeShade="BF"/>
+          <w:sz w:val="22"/>
+          <w:szCs w:val="22"/>
+        </w:rPr>
+        <w:t xml:space="preserve"> and </w:t>
+      </w:r>
+      <w:proofErr w:type="spellStart"/>
+      <w:r>
+        <w:rPr>
+          <w:rFonts w:ascii="Calibri" w:hAnsi="Calibri"/>
+          <w:color w:val="538135" w:themeColor="accent6" w:themeShade="BF"/>
+          <w:sz w:val="22"/>
+          <w:szCs w:val="22"/>
+        </w:rPr>
+        <w:t>br</w:t>
+      </w:r>
+      <w:proofErr w:type="spellEnd"/>
     </w:p>
     <w:p>
       <w:pPr>
@@ -365,456 +1033,7 @@
           <w:szCs w:val="22"/>
         </w:rPr>
       </w:pPr>
-      <w:r>
-        <w:rPr>
-          <w:rFonts w:ascii="Calibri" w:hAnsi="Calibri"/>
-          <w:color w:val="538135" w:themeColor="accent6" w:themeShade="BF"/>
-          <w:sz w:val="22"/>
-          <w:szCs w:val="22"/>
-        </w:rPr>
-        <w:t>Visual Studio Code</w:t>
-      </w:r>
-    </w:p>
-    <w:p>
-      <w:pPr>
-        <w:pStyle w:val="xmsolistparagraph"/>
-        <w:numPr>
-          <w:ilvl w:val="2"/>
-          <w:numId w:val="2"/>
-        </w:numPr>
-        <w:shd w:val="clear" w:color="auto" w:fill="FFFFFF"/>
-        <w:spacing w:before="0" w:beforeAutospacing="0" w:after="0" w:afterAutospacing="0"/>
-        <w:rPr>
-          <w:rFonts w:ascii="Calibri" w:hAnsi="Calibri"/>
-          <w:color w:val="538135" w:themeColor="accent6" w:themeShade="BF"/>
-          <w:sz w:val="22"/>
-          <w:szCs w:val="22"/>
-        </w:rPr>
-      </w:pPr>
-      <w:r>
-        <w:rPr>
-          <w:rFonts w:ascii="Calibri" w:hAnsi="Calibri"/>
-          <w:color w:val="538135" w:themeColor="accent6" w:themeShade="BF"/>
-          <w:sz w:val="22"/>
-          <w:szCs w:val="22"/>
-        </w:rPr>
-        <w:t>Visual Studio Community</w:t>
-      </w:r>
-    </w:p>
-    <w:p>
-      <w:pPr>
-        <w:pStyle w:val="xmsolistparagraph"/>
-        <w:numPr>
-          <w:ilvl w:val="2"/>
-          <w:numId w:val="2"/>
-        </w:numPr>
-        <w:shd w:val="clear" w:color="auto" w:fill="FFFFFF"/>
-        <w:spacing w:before="0" w:beforeAutospacing="0" w:after="0" w:afterAutospacing="0"/>
-        <w:rPr>
-          <w:rFonts w:ascii="Calibri" w:hAnsi="Calibri"/>
-          <w:color w:val="538135" w:themeColor="accent6" w:themeShade="BF"/>
-          <w:sz w:val="22"/>
-          <w:szCs w:val="22"/>
-        </w:rPr>
-      </w:pPr>
-      <w:proofErr w:type="spellStart"/>
-      <w:r>
-        <w:rPr>
-          <w:rFonts w:ascii="Calibri" w:hAnsi="Calibri"/>
-          <w:color w:val="538135" w:themeColor="accent6" w:themeShade="BF"/>
-          <w:sz w:val="22"/>
-          <w:szCs w:val="22"/>
-        </w:rPr>
-        <w:t>CodePen</w:t>
-      </w:r>
-      <w:proofErr w:type="spellEnd"/>
-    </w:p>
-    <w:p>
-      <w:pPr>
-        <w:pStyle w:val="xmsolistparagraph"/>
-        <w:numPr>
-          <w:ilvl w:val="1"/>
-          <w:numId w:val="2"/>
-        </w:numPr>
-        <w:shd w:val="clear" w:color="auto" w:fill="FFFFFF"/>
-        <w:spacing w:before="0" w:beforeAutospacing="0" w:after="0" w:afterAutospacing="0"/>
-        <w:rPr>
-          <w:rFonts w:ascii="Calibri" w:hAnsi="Calibri"/>
-          <w:color w:val="538135" w:themeColor="accent6" w:themeShade="BF"/>
-          <w:sz w:val="22"/>
-          <w:szCs w:val="22"/>
-        </w:rPr>
-      </w:pPr>
-      <w:r>
-        <w:rPr>
-          <w:rFonts w:ascii="Calibri" w:hAnsi="Calibri"/>
-          <w:color w:val="538135" w:themeColor="accent6" w:themeShade="BF"/>
-          <w:sz w:val="22"/>
-          <w:szCs w:val="22"/>
-        </w:rPr>
-        <w:t>Structure of an HTML document</w:t>
-      </w:r>
-    </w:p>
-    <w:p>
-      <w:pPr>
-        <w:pStyle w:val="xmsolistparagraph"/>
-        <w:numPr>
-          <w:ilvl w:val="2"/>
-          <w:numId w:val="2"/>
-        </w:numPr>
-        <w:shd w:val="clear" w:color="auto" w:fill="FFFFFF"/>
-        <w:spacing w:before="0" w:beforeAutospacing="0" w:after="0" w:afterAutospacing="0"/>
-        <w:rPr>
-          <w:rFonts w:ascii="Calibri" w:hAnsi="Calibri"/>
-          <w:color w:val="538135" w:themeColor="accent6" w:themeShade="BF"/>
-          <w:sz w:val="22"/>
-          <w:szCs w:val="22"/>
-        </w:rPr>
-      </w:pPr>
-      <w:r>
-        <w:rPr>
-          <w:rFonts w:ascii="Calibri" w:hAnsi="Calibri"/>
-          <w:color w:val="538135" w:themeColor="accent6" w:themeShade="BF"/>
-          <w:sz w:val="22"/>
-          <w:szCs w:val="22"/>
-        </w:rPr>
-        <w:t>&lt;html&gt;</w:t>
-      </w:r>
-    </w:p>
-    <w:p>
-      <w:pPr>
-        <w:pStyle w:val="xmsolistparagraph"/>
-        <w:numPr>
-          <w:ilvl w:val="2"/>
-          <w:numId w:val="2"/>
-        </w:numPr>
-        <w:shd w:val="clear" w:color="auto" w:fill="FFFFFF"/>
-        <w:spacing w:before="0" w:beforeAutospacing="0" w:after="0" w:afterAutospacing="0"/>
-        <w:rPr>
-          <w:rFonts w:ascii="Calibri" w:hAnsi="Calibri"/>
-          <w:color w:val="538135" w:themeColor="accent6" w:themeShade="BF"/>
-          <w:sz w:val="22"/>
-          <w:szCs w:val="22"/>
-        </w:rPr>
-      </w:pPr>
-      <w:r>
-        <w:rPr>
-          <w:rFonts w:ascii="Calibri" w:hAnsi="Calibri"/>
-          <w:color w:val="538135" w:themeColor="accent6" w:themeShade="BF"/>
-          <w:sz w:val="22"/>
-          <w:szCs w:val="22"/>
-        </w:rPr>
-        <w:t>&lt;head&gt;</w:t>
-      </w:r>
-    </w:p>
-    <w:p>
-      <w:pPr>
-        <w:pStyle w:val="xmsolistparagraph"/>
-        <w:numPr>
-          <w:ilvl w:val="2"/>
-          <w:numId w:val="2"/>
-        </w:numPr>
-        <w:shd w:val="clear" w:color="auto" w:fill="FFFFFF"/>
-        <w:spacing w:before="0" w:beforeAutospacing="0" w:after="0" w:afterAutospacing="0"/>
-        <w:rPr>
-          <w:rFonts w:ascii="Calibri" w:hAnsi="Calibri"/>
-          <w:color w:val="538135" w:themeColor="accent6" w:themeShade="BF"/>
-          <w:sz w:val="22"/>
-          <w:szCs w:val="22"/>
-        </w:rPr>
-      </w:pPr>
-      <w:r>
-        <w:rPr>
-          <w:rFonts w:ascii="Calibri" w:hAnsi="Calibri"/>
-          <w:color w:val="538135" w:themeColor="accent6" w:themeShade="BF"/>
-          <w:sz w:val="22"/>
-          <w:szCs w:val="22"/>
-        </w:rPr>
-        <w:t>&lt;title&gt;</w:t>
-      </w:r>
-    </w:p>
-    <w:p>
-      <w:pPr>
-        <w:pStyle w:val="xmsolistparagraph"/>
-        <w:numPr>
-          <w:ilvl w:val="2"/>
-          <w:numId w:val="2"/>
-        </w:numPr>
-        <w:shd w:val="clear" w:color="auto" w:fill="FFFFFF"/>
-        <w:spacing w:before="0" w:beforeAutospacing="0" w:after="0" w:afterAutospacing="0"/>
-        <w:rPr>
-          <w:rFonts w:ascii="Calibri" w:hAnsi="Calibri"/>
-          <w:color w:val="538135" w:themeColor="accent6" w:themeShade="BF"/>
-          <w:sz w:val="22"/>
-          <w:szCs w:val="22"/>
-        </w:rPr>
-      </w:pPr>
-      <w:r>
-        <w:rPr>
-          <w:rFonts w:ascii="Calibri" w:hAnsi="Calibri"/>
-          <w:color w:val="538135" w:themeColor="accent6" w:themeShade="BF"/>
-          <w:sz w:val="22"/>
-          <w:szCs w:val="22"/>
-        </w:rPr>
-        <w:t>&lt;body&gt;</w:t>
-      </w:r>
-    </w:p>
-    <w:p>
-      <w:pPr>
-        <w:pStyle w:val="xmsolistparagraph"/>
-        <w:numPr>
-          <w:ilvl w:val="1"/>
-          <w:numId w:val="2"/>
-        </w:numPr>
-        <w:shd w:val="clear" w:color="auto" w:fill="FFFFFF"/>
-        <w:spacing w:before="0" w:beforeAutospacing="0" w:after="0" w:afterAutospacing="0"/>
-        <w:rPr>
-          <w:rFonts w:ascii="Calibri" w:hAnsi="Calibri"/>
-          <w:color w:val="2F5496" w:themeColor="accent5" w:themeShade="BF"/>
-          <w:sz w:val="22"/>
-          <w:szCs w:val="22"/>
-        </w:rPr>
-      </w:pPr>
-      <w:r>
-        <w:rPr>
-          <w:rFonts w:ascii="Calibri" w:hAnsi="Calibri"/>
-          <w:color w:val="2F5496" w:themeColor="accent5" w:themeShade="BF"/>
-          <w:sz w:val="22"/>
-          <w:szCs w:val="22"/>
-        </w:rPr>
-        <w:t>Structure of a CSS document</w:t>
-      </w:r>
-    </w:p>
-    <w:p>
-      <w:pPr>
-        <w:pStyle w:val="xmsolistparagraph"/>
-        <w:numPr>
-          <w:ilvl w:val="2"/>
-          <w:numId w:val="2"/>
-        </w:numPr>
-        <w:shd w:val="clear" w:color="auto" w:fill="FFFFFF"/>
-        <w:spacing w:before="0" w:beforeAutospacing="0" w:after="0" w:afterAutospacing="0"/>
-        <w:rPr>
-          <w:rFonts w:ascii="Calibri" w:hAnsi="Calibri"/>
-          <w:color w:val="2F5496" w:themeColor="accent5" w:themeShade="BF"/>
-          <w:sz w:val="22"/>
-          <w:szCs w:val="22"/>
-        </w:rPr>
-      </w:pPr>
-      <w:r>
-        <w:rPr>
-          <w:rFonts w:ascii="Calibri" w:hAnsi="Calibri"/>
-          <w:color w:val="2F5496" w:themeColor="accent5" w:themeShade="BF"/>
-          <w:sz w:val="22"/>
-          <w:szCs w:val="22"/>
-        </w:rPr>
-        <w:t>Rules</w:t>
-      </w:r>
-    </w:p>
-    <w:p>
-      <w:pPr>
-        <w:pStyle w:val="xmsolistparagraph"/>
-        <w:numPr>
-          <w:ilvl w:val="3"/>
-          <w:numId w:val="2"/>
-        </w:numPr>
-        <w:shd w:val="clear" w:color="auto" w:fill="FFFFFF"/>
-        <w:spacing w:before="0" w:beforeAutospacing="0" w:after="0" w:afterAutospacing="0"/>
-        <w:rPr>
-          <w:rFonts w:ascii="Calibri" w:hAnsi="Calibri"/>
-          <w:color w:val="2F5496" w:themeColor="accent5" w:themeShade="BF"/>
-          <w:sz w:val="22"/>
-          <w:szCs w:val="22"/>
-        </w:rPr>
-      </w:pPr>
-      <w:r>
-        <w:rPr>
-          <w:rFonts w:ascii="Calibri" w:hAnsi="Calibri"/>
-          <w:color w:val="2F5496" w:themeColor="accent5" w:themeShade="BF"/>
-          <w:sz w:val="22"/>
-          <w:szCs w:val="22"/>
-        </w:rPr>
-        <w:t>Selectors</w:t>
-      </w:r>
-    </w:p>
-    <w:p>
-      <w:pPr>
-        <w:pStyle w:val="xmsolistparagraph"/>
-        <w:numPr>
-          <w:ilvl w:val="3"/>
-          <w:numId w:val="2"/>
-        </w:numPr>
-        <w:shd w:val="clear" w:color="auto" w:fill="FFFFFF"/>
-        <w:spacing w:before="0" w:beforeAutospacing="0" w:after="0" w:afterAutospacing="0"/>
-        <w:rPr>
-          <w:rFonts w:ascii="Calibri" w:hAnsi="Calibri"/>
-          <w:color w:val="2F5496" w:themeColor="accent5" w:themeShade="BF"/>
-          <w:sz w:val="22"/>
-          <w:szCs w:val="22"/>
-        </w:rPr>
-      </w:pPr>
-      <w:r>
-        <w:rPr>
-          <w:rFonts w:ascii="Calibri" w:hAnsi="Calibri"/>
-          <w:color w:val="2F5496" w:themeColor="accent5" w:themeShade="BF"/>
-          <w:sz w:val="22"/>
-          <w:szCs w:val="22"/>
-        </w:rPr>
-        <w:t>Properties</w:t>
-      </w:r>
-    </w:p>
-    <w:p>
-      <w:pPr>
-        <w:pStyle w:val="xmsolistparagraph"/>
-        <w:numPr>
-          <w:ilvl w:val="2"/>
-          <w:numId w:val="2"/>
-        </w:numPr>
-        <w:shd w:val="clear" w:color="auto" w:fill="FFFFFF"/>
-        <w:spacing w:before="0" w:beforeAutospacing="0" w:after="0" w:afterAutospacing="0"/>
-        <w:rPr>
-          <w:rFonts w:ascii="Calibri" w:hAnsi="Calibri"/>
-          <w:color w:val="2F5496" w:themeColor="accent5" w:themeShade="BF"/>
-          <w:sz w:val="22"/>
-          <w:szCs w:val="22"/>
-        </w:rPr>
-      </w:pPr>
-      <w:r>
-        <w:rPr>
-          <w:rFonts w:ascii="Calibri" w:hAnsi="Calibri"/>
-          <w:color w:val="2F5496" w:themeColor="accent5" w:themeShade="BF"/>
-          <w:sz w:val="22"/>
-          <w:szCs w:val="22"/>
-        </w:rPr>
-        <w:t>Connecting it to your HTML page</w:t>
-      </w:r>
-    </w:p>
-    <w:p>
-      <w:pPr>
-        <w:pStyle w:val="xmsolistparagraph"/>
-        <w:numPr>
-          <w:ilvl w:val="0"/>
-          <w:numId w:val="2"/>
-        </w:numPr>
-        <w:shd w:val="clear" w:color="auto" w:fill="FFFFFF"/>
-        <w:spacing w:before="0" w:beforeAutospacing="0" w:after="0" w:afterAutospacing="0"/>
-        <w:rPr>
-          <w:rFonts w:ascii="Calibri" w:hAnsi="Calibri"/>
-          <w:color w:val="538135" w:themeColor="accent6" w:themeShade="BF"/>
-          <w:sz w:val="22"/>
-          <w:szCs w:val="22"/>
-        </w:rPr>
-      </w:pPr>
-      <w:r>
-        <w:rPr>
-          <w:rFonts w:ascii="Calibri" w:hAnsi="Calibri"/>
-          <w:color w:val="538135" w:themeColor="accent6" w:themeShade="BF"/>
-          <w:sz w:val="22"/>
-          <w:szCs w:val="22"/>
-        </w:rPr>
-        <w:t>Adding content to a page</w:t>
-      </w:r>
-    </w:p>
-    <w:p>
-      <w:pPr>
-        <w:pStyle w:val="xmsolistparagraph"/>
-        <w:numPr>
-          <w:ilvl w:val="1"/>
-          <w:numId w:val="2"/>
-        </w:numPr>
-        <w:shd w:val="clear" w:color="auto" w:fill="FFFFFF"/>
-        <w:spacing w:before="0" w:beforeAutospacing="0" w:after="0" w:afterAutospacing="0"/>
-        <w:rPr>
-          <w:rFonts w:ascii="Calibri" w:hAnsi="Calibri"/>
-          <w:color w:val="538135" w:themeColor="accent6" w:themeShade="BF"/>
-          <w:sz w:val="22"/>
-          <w:szCs w:val="22"/>
-        </w:rPr>
-      </w:pPr>
-      <w:r>
-        <w:rPr>
-          <w:rFonts w:ascii="Calibri" w:hAnsi="Calibri"/>
-          <w:color w:val="538135" w:themeColor="accent6" w:themeShade="BF"/>
-          <w:sz w:val="22"/>
-          <w:szCs w:val="22"/>
-        </w:rPr>
-        <w:t>Headers</w:t>
-      </w:r>
-    </w:p>
-    <w:p>
-      <w:pPr>
-        <w:pStyle w:val="xmsolistparagraph"/>
-        <w:numPr>
-          <w:ilvl w:val="1"/>
-          <w:numId w:val="2"/>
-        </w:numPr>
-        <w:shd w:val="clear" w:color="auto" w:fill="FFFFFF"/>
-        <w:spacing w:before="0" w:beforeAutospacing="0" w:after="0" w:afterAutospacing="0"/>
-        <w:rPr>
-          <w:rFonts w:ascii="Calibri" w:hAnsi="Calibri"/>
-          <w:color w:val="538135" w:themeColor="accent6" w:themeShade="BF"/>
-          <w:sz w:val="22"/>
-          <w:szCs w:val="22"/>
-        </w:rPr>
-      </w:pPr>
-      <w:r>
-        <w:rPr>
-          <w:rFonts w:ascii="Calibri" w:hAnsi="Calibri"/>
-          <w:color w:val="538135" w:themeColor="accent6" w:themeShade="BF"/>
-          <w:sz w:val="22"/>
-          <w:szCs w:val="22"/>
-        </w:rPr>
-        <w:t xml:space="preserve">Paragraphs, </w:t>
-      </w:r>
-      <w:proofErr w:type="spellStart"/>
-      <w:r>
-        <w:rPr>
-          <w:rFonts w:ascii="Calibri" w:hAnsi="Calibri"/>
-          <w:color w:val="538135" w:themeColor="accent6" w:themeShade="BF"/>
-          <w:sz w:val="22"/>
-          <w:szCs w:val="22"/>
-        </w:rPr>
-        <w:t>divs</w:t>
-      </w:r>
-      <w:proofErr w:type="spellEnd"/>
-      <w:r>
-        <w:rPr>
-          <w:rFonts w:ascii="Calibri" w:hAnsi="Calibri"/>
-          <w:color w:val="538135" w:themeColor="accent6" w:themeShade="BF"/>
-          <w:sz w:val="22"/>
-          <w:szCs w:val="22"/>
-        </w:rPr>
-        <w:t xml:space="preserve"> and </w:t>
-      </w:r>
-      <w:proofErr w:type="spellStart"/>
-      <w:r>
-        <w:rPr>
-          <w:rFonts w:ascii="Calibri" w:hAnsi="Calibri"/>
-          <w:color w:val="538135" w:themeColor="accent6" w:themeShade="BF"/>
-          <w:sz w:val="22"/>
-          <w:szCs w:val="22"/>
-        </w:rPr>
-        <w:t>br</w:t>
-      </w:r>
-      <w:proofErr w:type="spellEnd"/>
-    </w:p>
-    <w:p>
-      <w:pPr>
-        <w:pStyle w:val="xmsolistparagraph"/>
-        <w:numPr>
-          <w:ilvl w:val="2"/>
-          <w:numId w:val="2"/>
-        </w:numPr>
-        <w:shd w:val="clear" w:color="auto" w:fill="FFFFFF"/>
-        <w:spacing w:before="0" w:beforeAutospacing="0" w:after="0" w:afterAutospacing="0"/>
-        <w:rPr>
-          <w:rFonts w:ascii="Calibri" w:hAnsi="Calibri"/>
-          <w:color w:val="538135" w:themeColor="accent6" w:themeShade="BF"/>
-          <w:sz w:val="22"/>
-          <w:szCs w:val="22"/>
-        </w:rPr>
-      </w:pPr>
-      <w:commentRangeStart w:id="1"/>
+      <w:commentRangeStart w:id="2"/>
       <w:r>
         <w:rPr>
           <w:rFonts w:ascii="Calibri" w:hAnsi="Calibri"/>
@@ -824,13 +1043,13 @@
         </w:rPr>
         <w:t>Bold, italics, strong, emphasis</w:t>
       </w:r>
-      <w:commentRangeEnd w:id="1"/>
+      <w:commentRangeEnd w:id="2"/>
       <w:r>
         <w:rPr>
           <w:rStyle w:val="CommentReference"/>
           <w:rFonts w:asciiTheme="minorHAnsi" w:eastAsiaTheme="minorHAnsi" w:hAnsiTheme="minorHAnsi" w:cstheme="minorBidi"/>
         </w:rPr>
-        <w:commentReference w:id="1"/>
+        <w:commentReference w:id="2"/>
       </w:r>
     </w:p>
     <w:p>
@@ -1090,6 +1309,7 @@
           <w:sz w:val="22"/>
           <w:szCs w:val="22"/>
         </w:rPr>
+        <w:lastRenderedPageBreak/>
         <w:t>Semantic elements</w:t>
       </w:r>
     </w:p>
@@ -1221,7 +1441,6 @@
           <w:sz w:val="22"/>
           <w:szCs w:val="22"/>
         </w:rPr>
-        <w:lastRenderedPageBreak/>
         <w:t>Nav</w:t>
       </w:r>
       <w:proofErr w:type="spellEnd"/>
@@ -1260,8 +1479,6 @@
         </w:rPr>
         <w:t xml:space="preserve"> with style</w:t>
       </w:r>
-      <w:bookmarkStart w:id="2" w:name="_GoBack"/>
-      <w:bookmarkEnd w:id="2"/>
     </w:p>
     <w:p>
       <w:pPr>
@@ -2489,7 +2706,7 @@
 
 <file path=word/comments.xml><?xml version="1.0" encoding="utf-8"?>
 <w:comments xmlns:wpc="http://schemas.microsoft.com/office/word/2010/wordprocessingCanvas" xmlns:cx="http://schemas.microsoft.com/office/drawing/2014/chartex" xmlns:cx1="http://schemas.microsoft.com/office/drawing/2015/9/8/chartex" xmlns:mc="http://schemas.openxmlformats.org/markup-compatibility/2006" xmlns:o="urn:schemas-microsoft-com:office:office" xmlns:r="http://schemas.openxmlformats.org/officeDocument/2006/relationships" xmlns:m="http://schemas.openxmlformats.org/officeDocument/2006/math" xmlns:v="urn:schemas-microsoft-com:vml" xmlns:wp14="http://schemas.microsoft.com/office/word/2010/wordprocessingDrawing" xmlns:wp="http://schemas.openxmlformats.org/drawingml/2006/wordprocessingDrawing" xmlns:w10="urn:schemas-microsoft-com:office:word" xmlns:w="http://schemas.openxmlformats.org/wordprocessingml/2006/main" xmlns:w14="http://schemas.microsoft.com/office/word/2010/wordml" xmlns:w15="http://schemas.microsoft.com/office/word/2012/wordml" xmlns:w16se="http://schemas.microsoft.com/office/word/2015/wordml/symex" xmlns:wpg="http://schemas.microsoft.com/office/word/2010/wordprocessingGroup" xmlns:wpi="http://schemas.microsoft.com/office/word/2010/wordprocessingInk" xmlns:wne="http://schemas.microsoft.com/office/word/2006/wordml" xmlns:wps="http://schemas.microsoft.com/office/word/2010/wordprocessingShape" mc:Ignorable="w14 w15 w16se wp14">
-  <w:comment w:id="0" w:author="Kasey Champion" w:date="2016-04-18T20:27:00Z" w:initials="KC">
+  <w:comment w:id="1" w:author="Kasey Champion" w:date="2016-04-18T20:27:00Z" w:initials="KC">
     <w:p>
       <w:pPr>
         <w:pStyle w:val="CommentText"/>
@@ -2513,7 +2730,7 @@
       </w:r>
     </w:p>
   </w:comment>
-  <w:comment w:id="1" w:author="Kasey Champion" w:date="2016-04-18T20:28:00Z" w:initials="KC">
+  <w:comment w:id="2" w:author="Kasey Champion" w:date="2016-04-18T20:28:00Z" w:initials="KC">
     <w:p>
       <w:pPr>
         <w:pStyle w:val="CommentText"/>
@@ -2577,7 +2794,7 @@
 
 <file path=word/commentsExtended.xml><?xml version="1.0" encoding="utf-8"?>
 <w15:commentsEx xmlns:wpc="http://schemas.microsoft.com/office/word/2010/wordprocessingCanvas" xmlns:cx="http://schemas.microsoft.com/office/drawing/2014/chartex" xmlns:cx1="http://schemas.microsoft.com/office/drawing/2015/9/8/chartex" xmlns:mc="http://schemas.openxmlformats.org/markup-compatibility/2006" xmlns:o="urn:schemas-microsoft-com:office:office" xmlns:r="http://schemas.openxmlformats.org/officeDocument/2006/relationships" xmlns:m="http://schemas.openxmlformats.org/officeDocument/2006/math" xmlns:v="urn:schemas-microsoft-com:vml" xmlns:wp14="http://schemas.microsoft.com/office/word/2010/wordprocessingDrawing" xmlns:wp="http://schemas.openxmlformats.org/drawingml/2006/wordprocessingDrawing" xmlns:w10="urn:schemas-microsoft-com:office:word" xmlns:w="http://schemas.openxmlformats.org/wordprocessingml/2006/main" xmlns:w14="http://schemas.microsoft.com/office/word/2010/wordml" xmlns:w15="http://schemas.microsoft.com/office/word/2012/wordml" xmlns:w16se="http://schemas.microsoft.com/office/word/2015/wordml/symex" xmlns:wpg="http://schemas.microsoft.com/office/word/2010/wordprocessingGroup" xmlns:wpi="http://schemas.microsoft.com/office/word/2010/wordprocessingInk" xmlns:wne="http://schemas.microsoft.com/office/word/2006/wordml" xmlns:wps="http://schemas.microsoft.com/office/word/2010/wordprocessingShape" mc:Ignorable="w14 w15 w16se wp14">
-  <w15:commentEx w15:paraId="5B5BAB42" w15:done="0"/>
+  <w15:commentEx w15:paraId="7565CE11" w15:done="0"/>
   <w15:commentEx w15:paraId="53C33E5F" w15:done="0"/>
   <w15:commentEx w15:paraId="0509A47B" w15:done="0"/>
   <w15:commentEx w15:paraId="2F54B6B3" w15:done="0"/>
@@ -2702,17 +2919,17 @@
   <w:abstractNum w:abstractNumId="1" w15:restartNumberingAfterBreak="0">
     <w:nsid w:val="356A6D2D"/>
     <w:multiLevelType w:val="hybridMultilevel"/>
-    <w:tmpl w:val="348C2C16"/>
-    <w:lvl w:ilvl="0" w:tplc="2E32AFB6">
+    <w:tmpl w:val="FEBACE3C"/>
+    <w:lvl w:ilvl="0" w:tplc="0409000F">
       <w:start w:val="1"/>
-      <w:numFmt w:val="bullet"/>
-      <w:lvlText w:val=""/>
+      <w:numFmt w:val="decimal"/>
+      <w:lvlText w:val="%1."/>
       <w:lvlJc w:val="left"/>
       <w:pPr>
         <w:ind w:left="1080" w:hanging="360"/>
       </w:pPr>
       <w:rPr>
-        <w:rFonts w:ascii="Symbol" w:eastAsiaTheme="minorHAnsi" w:hAnsi="Symbol" w:cstheme="minorBidi" w:hint="default"/>
+        <w:rFonts w:hint="default"/>
       </w:rPr>
     </w:lvl>
     <w:lvl w:ilvl="1" w:tplc="C7F6AB90">
@@ -2750,7 +2967,7 @@
         <w:rFonts w:ascii="Symbol" w:hAnsi="Symbol" w:hint="default"/>
       </w:rPr>
     </w:lvl>
-    <w:lvl w:ilvl="4" w:tplc="04090003" w:tentative="1">
+    <w:lvl w:ilvl="4" w:tplc="04090003">
       <w:start w:val="1"/>
       <w:numFmt w:val="bullet"/>
       <w:lvlText w:val="o"/>

</xml_diff>

<commit_message>
Beginning of Mod 3
</commit_message>
<xml_diff>
--- a/Slides/HTML and CSS for Absolute Beginners.docx
+++ b/Slides/HTML and CSS for Absolute Beginners.docx
@@ -610,7 +610,6 @@
           <w:szCs w:val="22"/>
         </w:rPr>
       </w:pPr>
-      <w:bookmarkStart w:id="2" w:name="_GoBack"/>
       <w:r>
         <w:rPr>
           <w:rFonts w:ascii="Calibri" w:hAnsi="Calibri"/>
@@ -733,7 +732,6 @@
         </w:rPr>
         <w:t>&lt;body&gt;</w:t>
       </w:r>
-      <w:bookmarkEnd w:id="2"/>
     </w:p>
     <w:p>
       <w:pPr>
@@ -777,7 +775,7 @@
           <w:szCs w:val="22"/>
         </w:rPr>
       </w:pPr>
-      <w:commentRangeStart w:id="3"/>
+      <w:commentRangeStart w:id="2"/>
       <w:r>
         <w:rPr>
           <w:rFonts w:ascii="Calibri" w:hAnsi="Calibri"/>
@@ -839,13 +837,13 @@
         </w:rPr>
         <w:t>Properties give style</w:t>
       </w:r>
-      <w:commentRangeEnd w:id="3"/>
+      <w:commentRangeEnd w:id="2"/>
       <w:r>
         <w:rPr>
           <w:rStyle w:val="CommentReference"/>
           <w:rFonts w:asciiTheme="minorHAnsi" w:eastAsiaTheme="minorHAnsi" w:hAnsiTheme="minorHAnsi" w:cstheme="minorBidi"/>
         </w:rPr>
-        <w:commentReference w:id="3"/>
+        <w:commentReference w:id="2"/>
       </w:r>
     </w:p>
     <w:p>
@@ -1047,6 +1045,17 @@
           <w:sz w:val="22"/>
           <w:szCs w:val="22"/>
         </w:rPr>
+        <w:t>, spans</w:t>
+      </w:r>
+      <w:bookmarkStart w:id="3" w:name="_GoBack"/>
+      <w:bookmarkEnd w:id="3"/>
+      <w:r>
+        <w:rPr>
+          <w:rFonts w:ascii="Calibri" w:hAnsi="Calibri"/>
+          <w:color w:val="538135" w:themeColor="accent6" w:themeShade="BF"/>
+          <w:sz w:val="22"/>
+          <w:szCs w:val="22"/>
+        </w:rPr>
         <w:t xml:space="preserve"> and </w:t>
       </w:r>
       <w:proofErr w:type="spellStart"/>
@@ -1065,7 +1074,7 @@
       <w:pPr>
         <w:pStyle w:val="xmsolistparagraph"/>
         <w:numPr>
-          <w:ilvl w:val="2"/>
+          <w:ilvl w:val="1"/>
           <w:numId w:val="2"/>
         </w:numPr>
         <w:shd w:val="clear" w:color="auto" w:fill="FFFFFF"/>
@@ -2791,7 +2800,7 @@
       </w:r>
     </w:p>
   </w:comment>
-  <w:comment w:id="3" w:author="Kasey Champion" w:date="2016-04-18T20:27:00Z" w:initials="KC">
+  <w:comment w:id="2" w:author="Kasey Champion" w:date="2016-04-18T20:27:00Z" w:initials="KC">
     <w:p>
       <w:pPr>
         <w:pStyle w:val="CommentText"/>

</xml_diff>

<commit_message>
Kasey's big slide update
</commit_message>
<xml_diff>
--- a/Slides/HTML and CSS for Absolute Beginners.docx
+++ b/Slides/HTML and CSS for Absolute Beginners.docx
@@ -1,6 +1,6 @@
 
 <file path=word/document.xml><?xml version="1.0" encoding="utf-8"?>
-<w:document xmlns:wpc="http://schemas.microsoft.com/office/word/2010/wordprocessingCanvas" xmlns:cx="http://schemas.microsoft.com/office/drawing/2014/chartex" xmlns:cx1="http://schemas.microsoft.com/office/drawing/2015/9/8/chartex" xmlns:cx2="http://schemas.microsoft.com/office/drawing/2015/10/21/chartex" xmlns:mc="http://schemas.openxmlformats.org/markup-compatibility/2006" xmlns:o="urn:schemas-microsoft-com:office:office" xmlns:r="http://schemas.openxmlformats.org/officeDocument/2006/relationships" xmlns:m="http://schemas.openxmlformats.org/officeDocument/2006/math" xmlns:v="urn:schemas-microsoft-com:vml" xmlns:wp14="http://schemas.microsoft.com/office/word/2010/wordprocessingDrawing" xmlns:wp="http://schemas.openxmlformats.org/drawingml/2006/wordprocessingDrawing" xmlns:w10="urn:schemas-microsoft-com:office:word" xmlns:w="http://schemas.openxmlformats.org/wordprocessingml/2006/main" xmlns:w14="http://schemas.microsoft.com/office/word/2010/wordml" xmlns:w15="http://schemas.microsoft.com/office/word/2012/wordml" xmlns:w16se="http://schemas.microsoft.com/office/word/2015/wordml/symex" xmlns:wpg="http://schemas.microsoft.com/office/word/2010/wordprocessingGroup" xmlns:wpi="http://schemas.microsoft.com/office/word/2010/wordprocessingInk" xmlns:wne="http://schemas.microsoft.com/office/word/2006/wordml" xmlns:wps="http://schemas.microsoft.com/office/word/2010/wordprocessingShape" mc:Ignorable="w14 w15 w16se wp14">
+<w:document xmlns:wpc="http://schemas.microsoft.com/office/word/2010/wordprocessingCanvas" xmlns:cx="http://schemas.microsoft.com/office/drawing/2014/chartex" xmlns:cx1="http://schemas.microsoft.com/office/drawing/2015/9/8/chartex" xmlns:mc="http://schemas.openxmlformats.org/markup-compatibility/2006" xmlns:o="urn:schemas-microsoft-com:office:office" xmlns:r="http://schemas.openxmlformats.org/officeDocument/2006/relationships" xmlns:m="http://schemas.openxmlformats.org/officeDocument/2006/math" xmlns:v="urn:schemas-microsoft-com:vml" xmlns:wp14="http://schemas.microsoft.com/office/word/2010/wordprocessingDrawing" xmlns:wp="http://schemas.openxmlformats.org/drawingml/2006/wordprocessingDrawing" xmlns:w10="urn:schemas-microsoft-com:office:word" xmlns:w="http://schemas.openxmlformats.org/wordprocessingml/2006/main" xmlns:w14="http://schemas.microsoft.com/office/word/2010/wordml" xmlns:w15="http://schemas.microsoft.com/office/word/2012/wordml" xmlns:w16se="http://schemas.microsoft.com/office/word/2015/wordml/symex" xmlns:wpg="http://schemas.microsoft.com/office/word/2010/wordprocessingGroup" xmlns:wpi="http://schemas.microsoft.com/office/word/2010/wordprocessingInk" xmlns:wne="http://schemas.microsoft.com/office/word/2006/wordml" xmlns:wps="http://schemas.microsoft.com/office/word/2010/wordprocessingShape" mc:Ignorable="w14 w15 w16se wp14">
   <w:body>
     <w:p>
       <w:pPr>
@@ -195,15 +195,15 @@
         <w:spacing w:before="0" w:beforeAutospacing="0" w:after="0" w:afterAutospacing="0"/>
         <w:rPr>
           <w:rFonts w:ascii="Calibri" w:hAnsi="Calibri"/>
-          <w:color w:val="2E74B5" w:themeColor="accent1" w:themeShade="BF"/>
-          <w:sz w:val="22"/>
-          <w:szCs w:val="22"/>
-        </w:rPr>
-      </w:pPr>
-      <w:r>
-        <w:rPr>
-          <w:rFonts w:ascii="Calibri" w:hAnsi="Calibri"/>
-          <w:color w:val="2E74B5" w:themeColor="accent1" w:themeShade="BF"/>
+          <w:color w:val="538135" w:themeColor="accent6" w:themeShade="BF"/>
+          <w:sz w:val="22"/>
+          <w:szCs w:val="22"/>
+        </w:rPr>
+      </w:pPr>
+      <w:r>
+        <w:rPr>
+          <w:rFonts w:ascii="Calibri" w:hAnsi="Calibri"/>
+          <w:color w:val="538135" w:themeColor="accent6" w:themeShade="BF"/>
           <w:sz w:val="22"/>
           <w:szCs w:val="22"/>
         </w:rPr>
@@ -221,45 +221,19 @@
         <w:spacing w:before="0" w:beforeAutospacing="0" w:after="0" w:afterAutospacing="0"/>
         <w:rPr>
           <w:rFonts w:ascii="Calibri" w:hAnsi="Calibri"/>
-          <w:color w:val="2E74B5" w:themeColor="accent1" w:themeShade="BF"/>
-          <w:sz w:val="22"/>
-          <w:szCs w:val="22"/>
-        </w:rPr>
-      </w:pPr>
-      <w:r>
-        <w:rPr>
-          <w:rFonts w:ascii="Calibri" w:hAnsi="Calibri"/>
-          <w:color w:val="2E74B5" w:themeColor="accent1" w:themeShade="BF"/>
-          <w:sz w:val="22"/>
-          <w:szCs w:val="22"/>
-        </w:rPr>
-        <w:t>Examples</w:t>
-      </w:r>
-    </w:p>
-    <w:p>
-      <w:pPr>
-        <w:pStyle w:val="xmsolistparagraph"/>
-        <w:numPr>
-          <w:ilvl w:val="3"/>
-          <w:numId w:val="2"/>
-        </w:numPr>
-        <w:shd w:val="clear" w:color="auto" w:fill="FFFFFF"/>
-        <w:spacing w:before="0" w:beforeAutospacing="0" w:after="0" w:afterAutospacing="0"/>
-        <w:rPr>
-          <w:rFonts w:ascii="Calibri" w:hAnsi="Calibri"/>
-          <w:color w:val="2E74B5" w:themeColor="accent1" w:themeShade="BF"/>
-          <w:sz w:val="22"/>
-          <w:szCs w:val="22"/>
-        </w:rPr>
-      </w:pPr>
-      <w:r>
-        <w:rPr>
-          <w:rFonts w:ascii="Calibri" w:hAnsi="Calibri"/>
-          <w:color w:val="2E74B5" w:themeColor="accent1" w:themeShade="BF"/>
-          <w:sz w:val="22"/>
-          <w:szCs w:val="22"/>
-        </w:rPr>
-        <w:t>CSS3</w:t>
+          <w:color w:val="538135" w:themeColor="accent6" w:themeShade="BF"/>
+          <w:sz w:val="22"/>
+          <w:szCs w:val="22"/>
+        </w:rPr>
+      </w:pPr>
+      <w:r>
+        <w:rPr>
+          <w:rFonts w:ascii="Calibri" w:hAnsi="Calibri"/>
+          <w:color w:val="538135" w:themeColor="accent6" w:themeShade="BF"/>
+          <w:sz w:val="22"/>
+          <w:szCs w:val="22"/>
+        </w:rPr>
+        <w:t xml:space="preserve"> </w:t>
       </w:r>
     </w:p>
     <w:p>
@@ -1073,6 +1047,8 @@
         </w:rPr>
         <w:t>, spans</w:t>
       </w:r>
+      <w:bookmarkStart w:id="3" w:name="_GoBack"/>
+      <w:bookmarkEnd w:id="3"/>
       <w:r>
         <w:rPr>
           <w:rFonts w:ascii="Calibri" w:hAnsi="Calibri"/>
@@ -1110,7 +1086,7 @@
           <w:szCs w:val="22"/>
         </w:rPr>
       </w:pPr>
-      <w:commentRangeStart w:id="3"/>
+      <w:commentRangeStart w:id="4"/>
       <w:r>
         <w:rPr>
           <w:rFonts w:ascii="Calibri" w:hAnsi="Calibri"/>
@@ -1120,13 +1096,13 @@
         </w:rPr>
         <w:t>Bold, italics, strong, emphasis</w:t>
       </w:r>
-      <w:commentRangeEnd w:id="3"/>
+      <w:commentRangeEnd w:id="4"/>
       <w:r>
         <w:rPr>
           <w:rStyle w:val="CommentReference"/>
           <w:rFonts w:asciiTheme="minorHAnsi" w:eastAsiaTheme="minorHAnsi" w:hAnsiTheme="minorHAnsi" w:cstheme="minorBidi"/>
         </w:rPr>
-        <w:commentReference w:id="3"/>
+        <w:commentReference w:id="4"/>
       </w:r>
     </w:p>
     <w:p>
@@ -1178,6 +1154,110 @@
           <w:sz w:val="22"/>
           <w:szCs w:val="22"/>
         </w:rPr>
+        <w:t>Styling text with CSS</w:t>
+      </w:r>
+    </w:p>
+    <w:p>
+      <w:pPr>
+        <w:pStyle w:val="xmsolistparagraph"/>
+        <w:numPr>
+          <w:ilvl w:val="2"/>
+          <w:numId w:val="2"/>
+        </w:numPr>
+        <w:shd w:val="clear" w:color="auto" w:fill="FFFFFF"/>
+        <w:spacing w:before="0" w:beforeAutospacing="0" w:after="0" w:afterAutospacing="0"/>
+        <w:rPr>
+          <w:rFonts w:ascii="Calibri" w:hAnsi="Calibri"/>
+          <w:color w:val="2F5496" w:themeColor="accent5" w:themeShade="BF"/>
+          <w:sz w:val="22"/>
+          <w:szCs w:val="22"/>
+        </w:rPr>
+      </w:pPr>
+      <w:r>
+        <w:rPr>
+          <w:rFonts w:ascii="Calibri" w:hAnsi="Calibri"/>
+          <w:color w:val="2F5496" w:themeColor="accent5" w:themeShade="BF"/>
+          <w:sz w:val="22"/>
+          <w:szCs w:val="22"/>
+        </w:rPr>
+        <w:t>Font</w:t>
+      </w:r>
+    </w:p>
+    <w:p>
+      <w:pPr>
+        <w:pStyle w:val="xmsolistparagraph"/>
+        <w:numPr>
+          <w:ilvl w:val="2"/>
+          <w:numId w:val="2"/>
+        </w:numPr>
+        <w:shd w:val="clear" w:color="auto" w:fill="FFFFFF"/>
+        <w:spacing w:before="0" w:beforeAutospacing="0" w:after="0" w:afterAutospacing="0"/>
+        <w:rPr>
+          <w:rFonts w:ascii="Calibri" w:hAnsi="Calibri"/>
+          <w:color w:val="2F5496" w:themeColor="accent5" w:themeShade="BF"/>
+          <w:sz w:val="22"/>
+          <w:szCs w:val="22"/>
+        </w:rPr>
+      </w:pPr>
+      <w:r>
+        <w:rPr>
+          <w:rFonts w:ascii="Calibri" w:hAnsi="Calibri"/>
+          <w:color w:val="2F5496" w:themeColor="accent5" w:themeShade="BF"/>
+          <w:sz w:val="22"/>
+          <w:szCs w:val="22"/>
+        </w:rPr>
+        <w:t xml:space="preserve">Color </w:t>
+      </w:r>
+    </w:p>
+    <w:p>
+      <w:pPr>
+        <w:pStyle w:val="xmsolistparagraph"/>
+        <w:numPr>
+          <w:ilvl w:val="2"/>
+          <w:numId w:val="2"/>
+        </w:numPr>
+        <w:shd w:val="clear" w:color="auto" w:fill="FFFFFF"/>
+        <w:spacing w:before="0" w:beforeAutospacing="0" w:after="0" w:afterAutospacing="0"/>
+        <w:rPr>
+          <w:rFonts w:ascii="Calibri" w:hAnsi="Calibri"/>
+          <w:color w:val="2F5496" w:themeColor="accent5" w:themeShade="BF"/>
+          <w:sz w:val="22"/>
+          <w:szCs w:val="22"/>
+        </w:rPr>
+      </w:pPr>
+      <w:r>
+        <w:rPr>
+          <w:rFonts w:ascii="Calibri" w:hAnsi="Calibri"/>
+          <w:color w:val="2F5496" w:themeColor="accent5" w:themeShade="BF"/>
+          <w:sz w:val="22"/>
+          <w:szCs w:val="22"/>
+        </w:rPr>
+        <w:t xml:space="preserve">Weight </w:t>
+      </w:r>
+    </w:p>
+    <w:p>
+      <w:pPr>
+        <w:pStyle w:val="xmsolistparagraph"/>
+        <w:numPr>
+          <w:ilvl w:val="1"/>
+          <w:numId w:val="2"/>
+        </w:numPr>
+        <w:shd w:val="clear" w:color="auto" w:fill="FFFFFF"/>
+        <w:spacing w:before="0" w:beforeAutospacing="0" w:after="0" w:afterAutospacing="0"/>
+        <w:rPr>
+          <w:rFonts w:ascii="Calibri" w:hAnsi="Calibri"/>
+          <w:color w:val="2F5496" w:themeColor="accent5" w:themeShade="BF"/>
+          <w:sz w:val="22"/>
+          <w:szCs w:val="22"/>
+        </w:rPr>
+      </w:pPr>
+      <w:r>
+        <w:rPr>
+          <w:rFonts w:ascii="Calibri" w:hAnsi="Calibri"/>
+          <w:color w:val="2F5496" w:themeColor="accent5" w:themeShade="BF"/>
+          <w:sz w:val="22"/>
+          <w:szCs w:val="22"/>
+        </w:rPr>
         <w:t>Overall page styling</w:t>
       </w:r>
     </w:p>
@@ -1204,7 +1284,86 @@
           <w:sz w:val="22"/>
           <w:szCs w:val="22"/>
         </w:rPr>
-        <w:t>Body tag</w:t>
+        <w:t xml:space="preserve">Background </w:t>
+      </w:r>
+    </w:p>
+    <w:p>
+      <w:pPr>
+        <w:pStyle w:val="xmsolistparagraph"/>
+        <w:numPr>
+          <w:ilvl w:val="0"/>
+          <w:numId w:val="2"/>
+        </w:numPr>
+        <w:shd w:val="clear" w:color="auto" w:fill="FFFFFF"/>
+        <w:spacing w:before="0" w:beforeAutospacing="0" w:after="0" w:afterAutospacing="0"/>
+        <w:rPr>
+          <w:rFonts w:ascii="Calibri" w:hAnsi="Calibri"/>
+          <w:color w:val="538135" w:themeColor="accent6" w:themeShade="BF"/>
+          <w:sz w:val="22"/>
+          <w:szCs w:val="22"/>
+        </w:rPr>
+      </w:pPr>
+      <w:r>
+        <w:rPr>
+          <w:rFonts w:ascii="Calibri" w:hAnsi="Calibri"/>
+          <w:color w:val="538135" w:themeColor="accent6" w:themeShade="BF"/>
+          <w:sz w:val="22"/>
+          <w:szCs w:val="22"/>
+        </w:rPr>
+        <w:t>Semantic markup</w:t>
+      </w:r>
+    </w:p>
+    <w:p>
+      <w:pPr>
+        <w:pStyle w:val="xmsolistparagraph"/>
+        <w:numPr>
+          <w:ilvl w:val="1"/>
+          <w:numId w:val="2"/>
+        </w:numPr>
+        <w:shd w:val="clear" w:color="auto" w:fill="FFFFFF"/>
+        <w:spacing w:before="0" w:beforeAutospacing="0" w:after="0" w:afterAutospacing="0"/>
+        <w:rPr>
+          <w:rFonts w:ascii="Calibri" w:hAnsi="Calibri"/>
+          <w:color w:val="538135" w:themeColor="accent6" w:themeShade="BF"/>
+          <w:sz w:val="22"/>
+          <w:szCs w:val="22"/>
+        </w:rPr>
+      </w:pPr>
+      <w:r>
+        <w:rPr>
+          <w:rFonts w:ascii="Calibri" w:hAnsi="Calibri"/>
+          <w:color w:val="538135" w:themeColor="accent6" w:themeShade="BF"/>
+          <w:sz w:val="22"/>
+          <w:szCs w:val="22"/>
+        </w:rPr>
+        <w:lastRenderedPageBreak/>
+        <w:t>Why use semantic markup?</w:t>
+      </w:r>
+    </w:p>
+    <w:p>
+      <w:pPr>
+        <w:pStyle w:val="xmsolistparagraph"/>
+        <w:numPr>
+          <w:ilvl w:val="1"/>
+          <w:numId w:val="2"/>
+        </w:numPr>
+        <w:shd w:val="clear" w:color="auto" w:fill="FFFFFF"/>
+        <w:spacing w:before="0" w:beforeAutospacing="0" w:after="0" w:afterAutospacing="0"/>
+        <w:rPr>
+          <w:rFonts w:ascii="Calibri" w:hAnsi="Calibri"/>
+          <w:color w:val="538135" w:themeColor="accent6" w:themeShade="BF"/>
+          <w:sz w:val="22"/>
+          <w:szCs w:val="22"/>
+        </w:rPr>
+      </w:pPr>
+      <w:r>
+        <w:rPr>
+          <w:rFonts w:ascii="Calibri" w:hAnsi="Calibri"/>
+          <w:color w:val="538135" w:themeColor="accent6" w:themeShade="BF"/>
+          <w:sz w:val="22"/>
+          <w:szCs w:val="22"/>
+        </w:rPr>
+        <w:t>Semantic elements</w:t>
       </w:r>
     </w:p>
     <w:p>
@@ -1218,19 +1377,160 @@
         <w:spacing w:before="0" w:beforeAutospacing="0" w:after="0" w:afterAutospacing="0"/>
         <w:rPr>
           <w:rFonts w:ascii="Calibri" w:hAnsi="Calibri"/>
-          <w:color w:val="2F5496" w:themeColor="accent5" w:themeShade="BF"/>
-          <w:sz w:val="22"/>
-          <w:szCs w:val="22"/>
-        </w:rPr>
-      </w:pPr>
-      <w:r>
-        <w:rPr>
-          <w:rFonts w:ascii="Calibri" w:hAnsi="Calibri"/>
-          <w:color w:val="2F5496" w:themeColor="accent5" w:themeShade="BF"/>
-          <w:sz w:val="22"/>
-          <w:szCs w:val="22"/>
-        </w:rPr>
-        <w:t xml:space="preserve">Background </w:t>
+          <w:color w:val="538135" w:themeColor="accent6" w:themeShade="BF"/>
+          <w:sz w:val="22"/>
+          <w:szCs w:val="22"/>
+        </w:rPr>
+      </w:pPr>
+      <w:r>
+        <w:rPr>
+          <w:rFonts w:ascii="Calibri" w:hAnsi="Calibri"/>
+          <w:color w:val="538135" w:themeColor="accent6" w:themeShade="BF"/>
+          <w:sz w:val="22"/>
+          <w:szCs w:val="22"/>
+        </w:rPr>
+        <w:t>Header</w:t>
+      </w:r>
+    </w:p>
+    <w:p>
+      <w:pPr>
+        <w:pStyle w:val="xmsolistparagraph"/>
+        <w:numPr>
+          <w:ilvl w:val="2"/>
+          <w:numId w:val="2"/>
+        </w:numPr>
+        <w:shd w:val="clear" w:color="auto" w:fill="FFFFFF"/>
+        <w:spacing w:before="0" w:beforeAutospacing="0" w:after="0" w:afterAutospacing="0"/>
+        <w:rPr>
+          <w:rFonts w:ascii="Calibri" w:hAnsi="Calibri"/>
+          <w:color w:val="538135" w:themeColor="accent6" w:themeShade="BF"/>
+          <w:sz w:val="22"/>
+          <w:szCs w:val="22"/>
+        </w:rPr>
+      </w:pPr>
+      <w:r>
+        <w:rPr>
+          <w:rFonts w:ascii="Calibri" w:hAnsi="Calibri"/>
+          <w:color w:val="538135" w:themeColor="accent6" w:themeShade="BF"/>
+          <w:sz w:val="22"/>
+          <w:szCs w:val="22"/>
+        </w:rPr>
+        <w:t>Section</w:t>
+      </w:r>
+    </w:p>
+    <w:p>
+      <w:pPr>
+        <w:pStyle w:val="xmsolistparagraph"/>
+        <w:numPr>
+          <w:ilvl w:val="2"/>
+          <w:numId w:val="2"/>
+        </w:numPr>
+        <w:shd w:val="clear" w:color="auto" w:fill="FFFFFF"/>
+        <w:spacing w:before="0" w:beforeAutospacing="0" w:after="0" w:afterAutospacing="0"/>
+        <w:rPr>
+          <w:rFonts w:ascii="Calibri" w:hAnsi="Calibri"/>
+          <w:color w:val="538135" w:themeColor="accent6" w:themeShade="BF"/>
+          <w:sz w:val="22"/>
+          <w:szCs w:val="22"/>
+        </w:rPr>
+      </w:pPr>
+      <w:r>
+        <w:rPr>
+          <w:rFonts w:ascii="Calibri" w:hAnsi="Calibri"/>
+          <w:color w:val="538135" w:themeColor="accent6" w:themeShade="BF"/>
+          <w:sz w:val="22"/>
+          <w:szCs w:val="22"/>
+        </w:rPr>
+        <w:t>Article</w:t>
+      </w:r>
+    </w:p>
+    <w:p>
+      <w:pPr>
+        <w:pStyle w:val="xmsolistparagraph"/>
+        <w:numPr>
+          <w:ilvl w:val="2"/>
+          <w:numId w:val="2"/>
+        </w:numPr>
+        <w:shd w:val="clear" w:color="auto" w:fill="FFFFFF"/>
+        <w:spacing w:before="0" w:beforeAutospacing="0" w:after="0" w:afterAutospacing="0"/>
+        <w:rPr>
+          <w:rFonts w:ascii="Calibri" w:hAnsi="Calibri"/>
+          <w:color w:val="538135" w:themeColor="accent6" w:themeShade="BF"/>
+          <w:sz w:val="22"/>
+          <w:szCs w:val="22"/>
+        </w:rPr>
+      </w:pPr>
+      <w:r>
+        <w:rPr>
+          <w:rFonts w:ascii="Calibri" w:hAnsi="Calibri"/>
+          <w:color w:val="538135" w:themeColor="accent6" w:themeShade="BF"/>
+          <w:sz w:val="22"/>
+          <w:szCs w:val="22"/>
+        </w:rPr>
+        <w:t>Footer</w:t>
+      </w:r>
+    </w:p>
+    <w:p>
+      <w:pPr>
+        <w:pStyle w:val="xmsolistparagraph"/>
+        <w:numPr>
+          <w:ilvl w:val="2"/>
+          <w:numId w:val="2"/>
+        </w:numPr>
+        <w:shd w:val="clear" w:color="auto" w:fill="FFFFFF"/>
+        <w:spacing w:before="0" w:beforeAutospacing="0" w:after="0" w:afterAutospacing="0"/>
+        <w:rPr>
+          <w:rFonts w:ascii="Calibri" w:hAnsi="Calibri"/>
+          <w:color w:val="538135" w:themeColor="accent6" w:themeShade="BF"/>
+          <w:sz w:val="22"/>
+          <w:szCs w:val="22"/>
+        </w:rPr>
+      </w:pPr>
+      <w:proofErr w:type="spellStart"/>
+      <w:r>
+        <w:rPr>
+          <w:rFonts w:ascii="Calibri" w:hAnsi="Calibri"/>
+          <w:color w:val="538135" w:themeColor="accent6" w:themeShade="BF"/>
+          <w:sz w:val="22"/>
+          <w:szCs w:val="22"/>
+        </w:rPr>
+        <w:t>Nav</w:t>
+      </w:r>
+      <w:proofErr w:type="spellEnd"/>
+    </w:p>
+    <w:p>
+      <w:pPr>
+        <w:pStyle w:val="xmsolistparagraph"/>
+        <w:numPr>
+          <w:ilvl w:val="0"/>
+          <w:numId w:val="2"/>
+        </w:numPr>
+        <w:shd w:val="clear" w:color="auto" w:fill="FFFFFF"/>
+        <w:spacing w:before="0" w:beforeAutospacing="0" w:after="0" w:afterAutospacing="0"/>
+        <w:rPr>
+          <w:rFonts w:ascii="Calibri" w:hAnsi="Calibri"/>
+          <w:color w:val="2F5496" w:themeColor="accent5" w:themeShade="BF"/>
+          <w:sz w:val="22"/>
+          <w:szCs w:val="22"/>
+        </w:rPr>
+      </w:pPr>
+      <w:r>
+        <w:rPr>
+          <w:rFonts w:ascii="Calibri" w:hAnsi="Calibri"/>
+          <w:color w:val="2F5496" w:themeColor="accent5" w:themeShade="BF"/>
+          <w:sz w:val="22"/>
+          <w:szCs w:val="22"/>
+        </w:rPr>
+        <w:t>Targeting content</w:t>
+      </w:r>
+      <w:r>
+        <w:rPr>
+          <w:rFonts w:ascii="Calibri" w:hAnsi="Calibri"/>
+          <w:color w:val="2F5496" w:themeColor="accent5" w:themeShade="BF"/>
+          <w:sz w:val="22"/>
+          <w:szCs w:val="22"/>
+        </w:rPr>
+        <w:t xml:space="preserve"> with style</w:t>
       </w:r>
     </w:p>
     <w:p>
@@ -1249,383 +1549,7 @@
           <w:szCs w:val="22"/>
         </w:rPr>
       </w:pPr>
-      <w:r>
-        <w:rPr>
-          <w:rFonts w:ascii="Calibri" w:hAnsi="Calibri"/>
-          <w:color w:val="2F5496" w:themeColor="accent5" w:themeShade="BF"/>
-          <w:sz w:val="22"/>
-          <w:szCs w:val="22"/>
-        </w:rPr>
-        <w:t>Styling text with CSS</w:t>
-      </w:r>
-    </w:p>
-    <w:p>
-      <w:pPr>
-        <w:pStyle w:val="xmsolistparagraph"/>
-        <w:numPr>
-          <w:ilvl w:val="2"/>
-          <w:numId w:val="2"/>
-        </w:numPr>
-        <w:shd w:val="clear" w:color="auto" w:fill="FFFFFF"/>
-        <w:spacing w:before="0" w:beforeAutospacing="0" w:after="0" w:afterAutospacing="0"/>
-        <w:rPr>
-          <w:rFonts w:ascii="Calibri" w:hAnsi="Calibri"/>
-          <w:color w:val="2F5496" w:themeColor="accent5" w:themeShade="BF"/>
-          <w:sz w:val="22"/>
-          <w:szCs w:val="22"/>
-        </w:rPr>
-      </w:pPr>
-      <w:r>
-        <w:rPr>
-          <w:rFonts w:ascii="Calibri" w:hAnsi="Calibri"/>
-          <w:color w:val="2F5496" w:themeColor="accent5" w:themeShade="BF"/>
-          <w:sz w:val="22"/>
-          <w:szCs w:val="22"/>
-        </w:rPr>
-        <w:t>Font</w:t>
-      </w:r>
-    </w:p>
-    <w:p>
-      <w:pPr>
-        <w:pStyle w:val="xmsolistparagraph"/>
-        <w:numPr>
-          <w:ilvl w:val="2"/>
-          <w:numId w:val="2"/>
-        </w:numPr>
-        <w:shd w:val="clear" w:color="auto" w:fill="FFFFFF"/>
-        <w:spacing w:before="0" w:beforeAutospacing="0" w:after="0" w:afterAutospacing="0"/>
-        <w:rPr>
-          <w:rFonts w:ascii="Calibri" w:hAnsi="Calibri"/>
-          <w:color w:val="2F5496" w:themeColor="accent5" w:themeShade="BF"/>
-          <w:sz w:val="22"/>
-          <w:szCs w:val="22"/>
-        </w:rPr>
-      </w:pPr>
-      <w:r>
-        <w:rPr>
-          <w:rFonts w:ascii="Calibri" w:hAnsi="Calibri"/>
-          <w:color w:val="2F5496" w:themeColor="accent5" w:themeShade="BF"/>
-          <w:sz w:val="22"/>
-          <w:szCs w:val="22"/>
-        </w:rPr>
-        <w:t xml:space="preserve">Color </w:t>
-      </w:r>
-    </w:p>
-    <w:p>
-      <w:pPr>
-        <w:pStyle w:val="xmsolistparagraph"/>
-        <w:numPr>
-          <w:ilvl w:val="2"/>
-          <w:numId w:val="2"/>
-        </w:numPr>
-        <w:shd w:val="clear" w:color="auto" w:fill="FFFFFF"/>
-        <w:spacing w:before="0" w:beforeAutospacing="0" w:after="0" w:afterAutospacing="0"/>
-        <w:rPr>
-          <w:rFonts w:ascii="Calibri" w:hAnsi="Calibri"/>
-          <w:color w:val="2F5496" w:themeColor="accent5" w:themeShade="BF"/>
-          <w:sz w:val="22"/>
-          <w:szCs w:val="22"/>
-        </w:rPr>
-      </w:pPr>
-      <w:r>
-        <w:rPr>
-          <w:rFonts w:ascii="Calibri" w:hAnsi="Calibri"/>
-          <w:color w:val="2F5496" w:themeColor="accent5" w:themeShade="BF"/>
-          <w:sz w:val="22"/>
-          <w:szCs w:val="22"/>
-        </w:rPr>
-        <w:lastRenderedPageBreak/>
-        <w:t xml:space="preserve">Weight </w:t>
-      </w:r>
-    </w:p>
-    <w:p>
-      <w:pPr>
-        <w:pStyle w:val="xmsolistparagraph"/>
-        <w:numPr>
-          <w:ilvl w:val="2"/>
-          <w:numId w:val="2"/>
-        </w:numPr>
-        <w:shd w:val="clear" w:color="auto" w:fill="FFFFFF"/>
-        <w:spacing w:before="0" w:beforeAutospacing="0" w:after="0" w:afterAutospacing="0"/>
-        <w:rPr>
-          <w:rFonts w:ascii="Calibri" w:hAnsi="Calibri"/>
-          <w:color w:val="2F5496" w:themeColor="accent5" w:themeShade="BF"/>
-          <w:sz w:val="22"/>
-          <w:szCs w:val="22"/>
-        </w:rPr>
-      </w:pPr>
-      <w:r>
-        <w:rPr>
-          <w:rFonts w:ascii="Calibri" w:hAnsi="Calibri"/>
-          <w:color w:val="2F5496" w:themeColor="accent5" w:themeShade="BF"/>
-          <w:sz w:val="22"/>
-          <w:szCs w:val="22"/>
-        </w:rPr>
-        <w:t>Style and decoration</w:t>
-      </w:r>
-    </w:p>
-    <w:p>
-      <w:pPr>
-        <w:pStyle w:val="xmsolistparagraph"/>
-        <w:numPr>
-          <w:ilvl w:val="0"/>
-          <w:numId w:val="2"/>
-        </w:numPr>
-        <w:shd w:val="clear" w:color="auto" w:fill="FFFFFF"/>
-        <w:spacing w:before="0" w:beforeAutospacing="0" w:after="0" w:afterAutospacing="0"/>
-        <w:rPr>
-          <w:rFonts w:ascii="Calibri" w:hAnsi="Calibri"/>
-          <w:color w:val="538135" w:themeColor="accent6" w:themeShade="BF"/>
-          <w:sz w:val="22"/>
-          <w:szCs w:val="22"/>
-        </w:rPr>
-      </w:pPr>
-      <w:r>
-        <w:rPr>
-          <w:rFonts w:ascii="Calibri" w:hAnsi="Calibri"/>
-          <w:color w:val="538135" w:themeColor="accent6" w:themeShade="BF"/>
-          <w:sz w:val="22"/>
-          <w:szCs w:val="22"/>
-        </w:rPr>
-        <w:t>Semantic markup</w:t>
-      </w:r>
-    </w:p>
-    <w:p>
-      <w:pPr>
-        <w:pStyle w:val="xmsolistparagraph"/>
-        <w:numPr>
-          <w:ilvl w:val="1"/>
-          <w:numId w:val="2"/>
-        </w:numPr>
-        <w:shd w:val="clear" w:color="auto" w:fill="FFFFFF"/>
-        <w:spacing w:before="0" w:beforeAutospacing="0" w:after="0" w:afterAutospacing="0"/>
-        <w:rPr>
-          <w:rFonts w:ascii="Calibri" w:hAnsi="Calibri"/>
-          <w:color w:val="538135" w:themeColor="accent6" w:themeShade="BF"/>
-          <w:sz w:val="22"/>
-          <w:szCs w:val="22"/>
-        </w:rPr>
-      </w:pPr>
-      <w:r>
-        <w:rPr>
-          <w:rFonts w:ascii="Calibri" w:hAnsi="Calibri"/>
-          <w:color w:val="538135" w:themeColor="accent6" w:themeShade="BF"/>
-          <w:sz w:val="22"/>
-          <w:szCs w:val="22"/>
-        </w:rPr>
-        <w:t>Why use semantic markup?</w:t>
-      </w:r>
-    </w:p>
-    <w:p>
-      <w:pPr>
-        <w:pStyle w:val="xmsolistparagraph"/>
-        <w:numPr>
-          <w:ilvl w:val="1"/>
-          <w:numId w:val="2"/>
-        </w:numPr>
-        <w:shd w:val="clear" w:color="auto" w:fill="FFFFFF"/>
-        <w:spacing w:before="0" w:beforeAutospacing="0" w:after="0" w:afterAutospacing="0"/>
-        <w:rPr>
-          <w:rFonts w:ascii="Calibri" w:hAnsi="Calibri"/>
-          <w:color w:val="538135" w:themeColor="accent6" w:themeShade="BF"/>
-          <w:sz w:val="22"/>
-          <w:szCs w:val="22"/>
-        </w:rPr>
-      </w:pPr>
-      <w:r>
-        <w:rPr>
-          <w:rFonts w:ascii="Calibri" w:hAnsi="Calibri"/>
-          <w:color w:val="538135" w:themeColor="accent6" w:themeShade="BF"/>
-          <w:sz w:val="22"/>
-          <w:szCs w:val="22"/>
-        </w:rPr>
-        <w:t>Semantic elements</w:t>
-      </w:r>
-    </w:p>
-    <w:p>
-      <w:pPr>
-        <w:pStyle w:val="xmsolistparagraph"/>
-        <w:numPr>
-          <w:ilvl w:val="2"/>
-          <w:numId w:val="2"/>
-        </w:numPr>
-        <w:shd w:val="clear" w:color="auto" w:fill="FFFFFF"/>
-        <w:spacing w:before="0" w:beforeAutospacing="0" w:after="0" w:afterAutospacing="0"/>
-        <w:rPr>
-          <w:rFonts w:ascii="Calibri" w:hAnsi="Calibri"/>
-          <w:color w:val="538135" w:themeColor="accent6" w:themeShade="BF"/>
-          <w:sz w:val="22"/>
-          <w:szCs w:val="22"/>
-        </w:rPr>
-      </w:pPr>
-      <w:r>
-        <w:rPr>
-          <w:rFonts w:ascii="Calibri" w:hAnsi="Calibri"/>
-          <w:color w:val="538135" w:themeColor="accent6" w:themeShade="BF"/>
-          <w:sz w:val="22"/>
-          <w:szCs w:val="22"/>
-        </w:rPr>
-        <w:t>Header</w:t>
-      </w:r>
-    </w:p>
-    <w:p>
-      <w:pPr>
-        <w:pStyle w:val="xmsolistparagraph"/>
-        <w:numPr>
-          <w:ilvl w:val="2"/>
-          <w:numId w:val="2"/>
-        </w:numPr>
-        <w:shd w:val="clear" w:color="auto" w:fill="FFFFFF"/>
-        <w:spacing w:before="0" w:beforeAutospacing="0" w:after="0" w:afterAutospacing="0"/>
-        <w:rPr>
-          <w:rFonts w:ascii="Calibri" w:hAnsi="Calibri"/>
-          <w:color w:val="538135" w:themeColor="accent6" w:themeShade="BF"/>
-          <w:sz w:val="22"/>
-          <w:szCs w:val="22"/>
-        </w:rPr>
-      </w:pPr>
-      <w:r>
-        <w:rPr>
-          <w:rFonts w:ascii="Calibri" w:hAnsi="Calibri"/>
-          <w:color w:val="538135" w:themeColor="accent6" w:themeShade="BF"/>
-          <w:sz w:val="22"/>
-          <w:szCs w:val="22"/>
-        </w:rPr>
-        <w:t>Section</w:t>
-      </w:r>
-    </w:p>
-    <w:p>
-      <w:pPr>
-        <w:pStyle w:val="xmsolistparagraph"/>
-        <w:numPr>
-          <w:ilvl w:val="2"/>
-          <w:numId w:val="2"/>
-        </w:numPr>
-        <w:shd w:val="clear" w:color="auto" w:fill="FFFFFF"/>
-        <w:spacing w:before="0" w:beforeAutospacing="0" w:after="0" w:afterAutospacing="0"/>
-        <w:rPr>
-          <w:rFonts w:ascii="Calibri" w:hAnsi="Calibri"/>
-          <w:color w:val="538135" w:themeColor="accent6" w:themeShade="BF"/>
-          <w:sz w:val="22"/>
-          <w:szCs w:val="22"/>
-        </w:rPr>
-      </w:pPr>
-      <w:r>
-        <w:rPr>
-          <w:rFonts w:ascii="Calibri" w:hAnsi="Calibri"/>
-          <w:color w:val="538135" w:themeColor="accent6" w:themeShade="BF"/>
-          <w:sz w:val="22"/>
-          <w:szCs w:val="22"/>
-        </w:rPr>
-        <w:t>Article</w:t>
-      </w:r>
-    </w:p>
-    <w:p>
-      <w:pPr>
-        <w:pStyle w:val="xmsolistparagraph"/>
-        <w:numPr>
-          <w:ilvl w:val="2"/>
-          <w:numId w:val="2"/>
-        </w:numPr>
-        <w:shd w:val="clear" w:color="auto" w:fill="FFFFFF"/>
-        <w:spacing w:before="0" w:beforeAutospacing="0" w:after="0" w:afterAutospacing="0"/>
-        <w:rPr>
-          <w:rFonts w:ascii="Calibri" w:hAnsi="Calibri"/>
-          <w:color w:val="538135" w:themeColor="accent6" w:themeShade="BF"/>
-          <w:sz w:val="22"/>
-          <w:szCs w:val="22"/>
-        </w:rPr>
-      </w:pPr>
-      <w:r>
-        <w:rPr>
-          <w:rFonts w:ascii="Calibri" w:hAnsi="Calibri"/>
-          <w:color w:val="538135" w:themeColor="accent6" w:themeShade="BF"/>
-          <w:sz w:val="22"/>
-          <w:szCs w:val="22"/>
-        </w:rPr>
-        <w:t>Footer</w:t>
-      </w:r>
-    </w:p>
-    <w:p>
-      <w:pPr>
-        <w:pStyle w:val="xmsolistparagraph"/>
-        <w:numPr>
-          <w:ilvl w:val="2"/>
-          <w:numId w:val="2"/>
-        </w:numPr>
-        <w:shd w:val="clear" w:color="auto" w:fill="FFFFFF"/>
-        <w:spacing w:before="0" w:beforeAutospacing="0" w:after="0" w:afterAutospacing="0"/>
-        <w:rPr>
-          <w:rFonts w:ascii="Calibri" w:hAnsi="Calibri"/>
-          <w:color w:val="538135" w:themeColor="accent6" w:themeShade="BF"/>
-          <w:sz w:val="22"/>
-          <w:szCs w:val="22"/>
-        </w:rPr>
-      </w:pPr>
-      <w:proofErr w:type="spellStart"/>
-      <w:r>
-        <w:rPr>
-          <w:rFonts w:ascii="Calibri" w:hAnsi="Calibri"/>
-          <w:color w:val="538135" w:themeColor="accent6" w:themeShade="BF"/>
-          <w:sz w:val="22"/>
-          <w:szCs w:val="22"/>
-        </w:rPr>
-        <w:t>Nav</w:t>
-      </w:r>
-      <w:proofErr w:type="spellEnd"/>
-    </w:p>
-    <w:p>
-      <w:pPr>
-        <w:pStyle w:val="xmsolistparagraph"/>
-        <w:numPr>
-          <w:ilvl w:val="0"/>
-          <w:numId w:val="2"/>
-        </w:numPr>
-        <w:shd w:val="clear" w:color="auto" w:fill="FFFFFF"/>
-        <w:spacing w:before="0" w:beforeAutospacing="0" w:after="0" w:afterAutospacing="0"/>
-        <w:rPr>
-          <w:rFonts w:ascii="Calibri" w:hAnsi="Calibri"/>
-          <w:color w:val="2F5496" w:themeColor="accent5" w:themeShade="BF"/>
-          <w:sz w:val="22"/>
-          <w:szCs w:val="22"/>
-        </w:rPr>
-      </w:pPr>
-      <w:r>
-        <w:rPr>
-          <w:rFonts w:ascii="Calibri" w:hAnsi="Calibri"/>
-          <w:color w:val="2F5496" w:themeColor="accent5" w:themeShade="BF"/>
-          <w:sz w:val="22"/>
-          <w:szCs w:val="22"/>
-        </w:rPr>
-        <w:t>Targeting content</w:t>
-      </w:r>
-      <w:r>
-        <w:rPr>
-          <w:rFonts w:ascii="Calibri" w:hAnsi="Calibri"/>
-          <w:color w:val="2F5496" w:themeColor="accent5" w:themeShade="BF"/>
-          <w:sz w:val="22"/>
-          <w:szCs w:val="22"/>
-        </w:rPr>
-        <w:t xml:space="preserve"> with style</w:t>
-      </w:r>
-    </w:p>
-    <w:p>
-      <w:pPr>
-        <w:pStyle w:val="xmsolistparagraph"/>
-        <w:numPr>
-          <w:ilvl w:val="1"/>
-          <w:numId w:val="2"/>
-        </w:numPr>
-        <w:shd w:val="clear" w:color="auto" w:fill="FFFFFF"/>
-        <w:spacing w:before="0" w:beforeAutospacing="0" w:after="0" w:afterAutospacing="0"/>
-        <w:rPr>
-          <w:rFonts w:ascii="Calibri" w:hAnsi="Calibri"/>
-          <w:color w:val="2F5496" w:themeColor="accent5" w:themeShade="BF"/>
-          <w:sz w:val="22"/>
-          <w:szCs w:val="22"/>
-        </w:rPr>
-      </w:pPr>
-      <w:commentRangeStart w:id="4"/>
+      <w:commentRangeStart w:id="5"/>
       <w:r>
         <w:rPr>
           <w:rFonts w:ascii="Calibri" w:hAnsi="Calibri"/>
@@ -1635,13 +1559,13 @@
         </w:rPr>
         <w:t>Classes and IDs</w:t>
       </w:r>
-      <w:commentRangeEnd w:id="4"/>
+      <w:commentRangeEnd w:id="5"/>
       <w:r>
         <w:rPr>
           <w:rStyle w:val="CommentReference"/>
           <w:rFonts w:asciiTheme="minorHAnsi" w:eastAsiaTheme="minorHAnsi" w:hAnsiTheme="minorHAnsi" w:cstheme="minorBidi"/>
         </w:rPr>
-        <w:commentReference w:id="4"/>
+        <w:commentReference w:id="5"/>
       </w:r>
     </w:p>
     <w:p>
@@ -1667,7 +1591,7 @@
           <w:sz w:val="22"/>
           <w:szCs w:val="22"/>
         </w:rPr>
-        <w:t>Pseudo classes</w:t>
+        <w:t>Positional selectors</w:t>
       </w:r>
     </w:p>
     <w:p>
@@ -1773,7 +1697,7 @@
           <w:szCs w:val="22"/>
         </w:rPr>
       </w:pPr>
-      <w:commentRangeStart w:id="5"/>
+      <w:commentRangeStart w:id="6"/>
       <w:r>
         <w:rPr>
           <w:rFonts w:ascii="Calibri" w:hAnsi="Calibri"/>
@@ -1783,13 +1707,13 @@
         </w:rPr>
         <w:t>Floating elements</w:t>
       </w:r>
-      <w:commentRangeEnd w:id="5"/>
+      <w:commentRangeEnd w:id="6"/>
       <w:r>
         <w:rPr>
           <w:rStyle w:val="CommentReference"/>
           <w:rFonts w:asciiTheme="minorHAnsi" w:eastAsiaTheme="minorHAnsi" w:hAnsiTheme="minorHAnsi" w:cstheme="minorBidi"/>
         </w:rPr>
-        <w:commentReference w:id="5"/>
+        <w:commentReference w:id="6"/>
       </w:r>
     </w:p>
     <w:p>
@@ -2303,15 +2227,15 @@
         <w:spacing w:before="0" w:beforeAutospacing="0" w:after="0" w:afterAutospacing="0"/>
         <w:rPr>
           <w:rFonts w:ascii="Calibri" w:hAnsi="Calibri"/>
-          <w:color w:val="2E74B5" w:themeColor="accent1" w:themeShade="BF"/>
-          <w:sz w:val="22"/>
-          <w:szCs w:val="22"/>
-        </w:rPr>
-      </w:pPr>
-      <w:r>
-        <w:rPr>
-          <w:rFonts w:ascii="Calibri" w:hAnsi="Calibri"/>
-          <w:color w:val="2E74B5" w:themeColor="accent1" w:themeShade="BF"/>
+          <w:color w:val="538135" w:themeColor="accent6" w:themeShade="BF"/>
+          <w:sz w:val="22"/>
+          <w:szCs w:val="22"/>
+        </w:rPr>
+      </w:pPr>
+      <w:r>
+        <w:rPr>
+          <w:rFonts w:ascii="Calibri" w:hAnsi="Calibri"/>
+          <w:color w:val="2F5496" w:themeColor="accent5" w:themeShade="BF"/>
           <w:sz w:val="22"/>
           <w:szCs w:val="22"/>
         </w:rPr>
@@ -2485,10 +2409,11 @@
         <w:pStyle w:val="xmsolistparagraph"/>
         <w:numPr>
           <w:ilvl w:val="0"/>
-          <w:numId w:val="3"/>
-        </w:numPr>
-        <w:shd w:val="clear" w:color="auto" w:fill="FFFFFF"/>
-        <w:spacing w:before="0" w:beforeAutospacing="0" w:after="0" w:afterAutospacing="0"/>
+          <w:numId w:val="2"/>
+        </w:numPr>
+        <w:shd w:val="clear" w:color="auto" w:fill="FFFFFF"/>
+        <w:spacing w:before="0" w:beforeAutospacing="0" w:after="0" w:afterAutospacing="0"/>
+        <w:ind w:left="1440"/>
         <w:rPr>
           <w:rFonts w:ascii="Calibri" w:hAnsi="Calibri"/>
           <w:color w:val="538135" w:themeColor="accent6" w:themeShade="BF"/>
@@ -2511,10 +2436,11 @@
         <w:pStyle w:val="xmsolistparagraph"/>
         <w:numPr>
           <w:ilvl w:val="0"/>
-          <w:numId w:val="3"/>
-        </w:numPr>
-        <w:shd w:val="clear" w:color="auto" w:fill="FFFFFF"/>
-        <w:spacing w:before="0" w:beforeAutospacing="0" w:after="0" w:afterAutospacing="0"/>
+          <w:numId w:val="2"/>
+        </w:numPr>
+        <w:shd w:val="clear" w:color="auto" w:fill="FFFFFF"/>
+        <w:spacing w:before="0" w:beforeAutospacing="0" w:after="0" w:afterAutospacing="0"/>
+        <w:ind w:left="1440"/>
         <w:rPr>
           <w:rFonts w:ascii="Calibri" w:hAnsi="Calibri"/>
           <w:color w:val="538135" w:themeColor="accent6" w:themeShade="BF"/>
@@ -2537,10 +2463,11 @@
         <w:pStyle w:val="xmsolistparagraph"/>
         <w:numPr>
           <w:ilvl w:val="1"/>
-          <w:numId w:val="3"/>
-        </w:numPr>
-        <w:shd w:val="clear" w:color="auto" w:fill="FFFFFF"/>
-        <w:spacing w:before="0" w:beforeAutospacing="0" w:after="0" w:afterAutospacing="0"/>
+          <w:numId w:val="2"/>
+        </w:numPr>
+        <w:shd w:val="clear" w:color="auto" w:fill="FFFFFF"/>
+        <w:spacing w:before="0" w:beforeAutospacing="0" w:after="0" w:afterAutospacing="0"/>
+        <w:ind w:left="1800"/>
         <w:rPr>
           <w:rFonts w:ascii="Calibri" w:hAnsi="Calibri"/>
           <w:color w:val="538135" w:themeColor="accent6" w:themeShade="BF"/>
@@ -2563,10 +2490,11 @@
         <w:pStyle w:val="xmsolistparagraph"/>
         <w:numPr>
           <w:ilvl w:val="0"/>
-          <w:numId w:val="3"/>
-        </w:numPr>
-        <w:shd w:val="clear" w:color="auto" w:fill="FFFFFF"/>
-        <w:spacing w:before="0" w:beforeAutospacing="0" w:after="0" w:afterAutospacing="0"/>
+          <w:numId w:val="1"/>
+        </w:numPr>
+        <w:shd w:val="clear" w:color="auto" w:fill="FFFFFF"/>
+        <w:spacing w:before="0" w:beforeAutospacing="0" w:after="0" w:afterAutospacing="0"/>
+        <w:ind w:left="1440"/>
         <w:rPr>
           <w:rFonts w:ascii="Calibri" w:hAnsi="Calibri"/>
           <w:color w:val="538135" w:themeColor="accent6" w:themeShade="BF"/>
@@ -2589,10 +2517,11 @@
         <w:pStyle w:val="xmsolistparagraph"/>
         <w:numPr>
           <w:ilvl w:val="0"/>
-          <w:numId w:val="3"/>
-        </w:numPr>
-        <w:shd w:val="clear" w:color="auto" w:fill="FFFFFF"/>
-        <w:spacing w:before="0" w:beforeAutospacing="0" w:after="0" w:afterAutospacing="0"/>
+          <w:numId w:val="2"/>
+        </w:numPr>
+        <w:shd w:val="clear" w:color="auto" w:fill="FFFFFF"/>
+        <w:spacing w:before="0" w:beforeAutospacing="0" w:after="0" w:afterAutospacing="0"/>
+        <w:ind w:left="1440"/>
         <w:rPr>
           <w:rFonts w:ascii="Calibri" w:hAnsi="Calibri"/>
           <w:color w:val="538135" w:themeColor="accent6" w:themeShade="BF"/>
@@ -2718,6 +2647,32 @@
       <w:pPr>
         <w:pStyle w:val="xmsolistparagraph"/>
         <w:numPr>
+          <w:ilvl w:val="1"/>
+          <w:numId w:val="2"/>
+        </w:numPr>
+        <w:shd w:val="clear" w:color="auto" w:fill="FFFFFF"/>
+        <w:spacing w:before="0" w:beforeAutospacing="0" w:after="0" w:afterAutospacing="0"/>
+        <w:rPr>
+          <w:rFonts w:ascii="Calibri" w:hAnsi="Calibri"/>
+          <w:color w:val="2F5496" w:themeColor="accent5" w:themeShade="BF"/>
+          <w:sz w:val="22"/>
+          <w:szCs w:val="22"/>
+        </w:rPr>
+      </w:pPr>
+      <w:r>
+        <w:rPr>
+          <w:rFonts w:ascii="Calibri" w:hAnsi="Calibri"/>
+          <w:color w:val="2F5496" w:themeColor="accent5" w:themeShade="BF"/>
+          <w:sz w:val="22"/>
+          <w:szCs w:val="22"/>
+        </w:rPr>
+        <w:t>List stiles</w:t>
+      </w:r>
+    </w:p>
+    <w:p>
+      <w:pPr>
+        <w:pStyle w:val="xmsolistparagraph"/>
+        <w:numPr>
           <w:ilvl w:val="0"/>
           <w:numId w:val="2"/>
         </w:numPr>
@@ -2737,63 +2692,61 @@
           <w:sz w:val="22"/>
           <w:szCs w:val="22"/>
         </w:rPr>
+        <w:t>Managing your style</w:t>
+      </w:r>
+    </w:p>
+    <w:p>
+      <w:pPr>
+        <w:pStyle w:val="xmsolistparagraph"/>
+        <w:numPr>
+          <w:ilvl w:val="1"/>
+          <w:numId w:val="2"/>
+        </w:numPr>
+        <w:shd w:val="clear" w:color="auto" w:fill="FFFFFF"/>
+        <w:spacing w:before="0" w:beforeAutospacing="0" w:after="0" w:afterAutospacing="0"/>
+        <w:rPr>
+          <w:rFonts w:ascii="Calibri" w:hAnsi="Calibri"/>
+          <w:color w:val="2F5496" w:themeColor="accent5" w:themeShade="BF"/>
+          <w:sz w:val="22"/>
+          <w:szCs w:val="22"/>
+        </w:rPr>
+      </w:pPr>
+      <w:r>
+        <w:rPr>
+          <w:rFonts w:ascii="Calibri" w:hAnsi="Calibri"/>
+          <w:color w:val="2F5496" w:themeColor="accent5" w:themeShade="BF"/>
+          <w:sz w:val="22"/>
+          <w:szCs w:val="22"/>
+        </w:rPr>
+        <w:t>“cascading” part of CSS</w:t>
+      </w:r>
+    </w:p>
+    <w:p>
+      <w:pPr>
+        <w:pStyle w:val="xmsolistparagraph"/>
+        <w:numPr>
+          <w:ilvl w:val="1"/>
+          <w:numId w:val="2"/>
+        </w:numPr>
+        <w:shd w:val="clear" w:color="auto" w:fill="FFFFFF"/>
+        <w:spacing w:before="0" w:beforeAutospacing="0" w:after="0" w:afterAutospacing="0"/>
+        <w:rPr>
+          <w:rFonts w:ascii="Calibri" w:hAnsi="Calibri"/>
+          <w:color w:val="2F5496" w:themeColor="accent5" w:themeShade="BF"/>
+          <w:sz w:val="22"/>
+          <w:szCs w:val="22"/>
+        </w:rPr>
+      </w:pPr>
+      <w:r>
+        <w:rPr>
+          <w:rFonts w:ascii="Calibri" w:hAnsi="Calibri"/>
+          <w:color w:val="2F5496" w:themeColor="accent5" w:themeShade="BF"/>
+          <w:sz w:val="22"/>
+          <w:szCs w:val="22"/>
+        </w:rPr>
         <w:lastRenderedPageBreak/>
-        <w:t>Managing your style</w:t>
-      </w:r>
-    </w:p>
-    <w:p>
-      <w:pPr>
-        <w:pStyle w:val="xmsolistparagraph"/>
-        <w:numPr>
-          <w:ilvl w:val="1"/>
-          <w:numId w:val="2"/>
-        </w:numPr>
-        <w:shd w:val="clear" w:color="auto" w:fill="FFFFFF"/>
-        <w:spacing w:before="0" w:beforeAutospacing="0" w:after="0" w:afterAutospacing="0"/>
-        <w:rPr>
-          <w:rFonts w:ascii="Calibri" w:hAnsi="Calibri"/>
-          <w:color w:val="2F5496" w:themeColor="accent5" w:themeShade="BF"/>
-          <w:sz w:val="22"/>
-          <w:szCs w:val="22"/>
-        </w:rPr>
-      </w:pPr>
-      <w:r>
-        <w:rPr>
-          <w:rFonts w:ascii="Calibri" w:hAnsi="Calibri"/>
-          <w:color w:val="2F5496" w:themeColor="accent5" w:themeShade="BF"/>
-          <w:sz w:val="22"/>
-          <w:szCs w:val="22"/>
-        </w:rPr>
-        <w:t>“cascading” part of CSS</w:t>
-      </w:r>
-    </w:p>
-    <w:p>
-      <w:pPr>
-        <w:pStyle w:val="xmsolistparagraph"/>
-        <w:numPr>
-          <w:ilvl w:val="1"/>
-          <w:numId w:val="2"/>
-        </w:numPr>
-        <w:shd w:val="clear" w:color="auto" w:fill="FFFFFF"/>
-        <w:spacing w:before="0" w:beforeAutospacing="0" w:after="0" w:afterAutospacing="0"/>
-        <w:rPr>
-          <w:rFonts w:ascii="Calibri" w:hAnsi="Calibri"/>
-          <w:color w:val="2F5496" w:themeColor="accent5" w:themeShade="BF"/>
-          <w:sz w:val="22"/>
-          <w:szCs w:val="22"/>
-        </w:rPr>
-      </w:pPr>
-      <w:r>
-        <w:rPr>
-          <w:rFonts w:ascii="Calibri" w:hAnsi="Calibri"/>
-          <w:color w:val="2F5496" w:themeColor="accent5" w:themeShade="BF"/>
-          <w:sz w:val="22"/>
-          <w:szCs w:val="22"/>
-        </w:rPr>
-        <w:t>Organizing CSS documents</w:t>
-      </w:r>
-      <w:bookmarkStart w:id="6" w:name="_GoBack"/>
-      <w:bookmarkEnd w:id="6"/>
+        <w:t>Combining selectors</w:t>
+      </w:r>
     </w:p>
     <w:sectPr>
       <w:pgSz w:w="12240" w:h="15840"/>
@@ -2806,7 +2759,7 @@
 </file>
 
 <file path=word/comments.xml><?xml version="1.0" encoding="utf-8"?>
-<w:comments xmlns:wpc="http://schemas.microsoft.com/office/word/2010/wordprocessingCanvas" xmlns:cx="http://schemas.microsoft.com/office/drawing/2014/chartex" xmlns:cx1="http://schemas.microsoft.com/office/drawing/2015/9/8/chartex" xmlns:cx2="http://schemas.microsoft.com/office/drawing/2015/10/21/chartex" xmlns:mc="http://schemas.openxmlformats.org/markup-compatibility/2006" xmlns:o="urn:schemas-microsoft-com:office:office" xmlns:r="http://schemas.openxmlformats.org/officeDocument/2006/relationships" xmlns:m="http://schemas.openxmlformats.org/officeDocument/2006/math" xmlns:v="urn:schemas-microsoft-com:vml" xmlns:wp14="http://schemas.microsoft.com/office/word/2010/wordprocessingDrawing" xmlns:wp="http://schemas.openxmlformats.org/drawingml/2006/wordprocessingDrawing" xmlns:w10="urn:schemas-microsoft-com:office:word" xmlns:w="http://schemas.openxmlformats.org/wordprocessingml/2006/main" xmlns:w14="http://schemas.microsoft.com/office/word/2010/wordml" xmlns:w15="http://schemas.microsoft.com/office/word/2012/wordml" xmlns:w16se="http://schemas.microsoft.com/office/word/2015/wordml/symex" xmlns:wpg="http://schemas.microsoft.com/office/word/2010/wordprocessingGroup" xmlns:wpi="http://schemas.microsoft.com/office/word/2010/wordprocessingInk" xmlns:wne="http://schemas.microsoft.com/office/word/2006/wordml" xmlns:wps="http://schemas.microsoft.com/office/word/2010/wordprocessingShape" mc:Ignorable="w14 w15 w16se wp14">
+<w:comments xmlns:wpc="http://schemas.microsoft.com/office/word/2010/wordprocessingCanvas" xmlns:cx="http://schemas.microsoft.com/office/drawing/2014/chartex" xmlns:cx1="http://schemas.microsoft.com/office/drawing/2015/9/8/chartex" xmlns:mc="http://schemas.openxmlformats.org/markup-compatibility/2006" xmlns:o="urn:schemas-microsoft-com:office:office" xmlns:r="http://schemas.openxmlformats.org/officeDocument/2006/relationships" xmlns:m="http://schemas.openxmlformats.org/officeDocument/2006/math" xmlns:v="urn:schemas-microsoft-com:vml" xmlns:wp14="http://schemas.microsoft.com/office/word/2010/wordprocessingDrawing" xmlns:wp="http://schemas.openxmlformats.org/drawingml/2006/wordprocessingDrawing" xmlns:w10="urn:schemas-microsoft-com:office:word" xmlns:w="http://schemas.openxmlformats.org/wordprocessingml/2006/main" xmlns:w14="http://schemas.microsoft.com/office/word/2010/wordml" xmlns:w15="http://schemas.microsoft.com/office/word/2012/wordml" xmlns:w16se="http://schemas.microsoft.com/office/word/2015/wordml/symex" xmlns:wpg="http://schemas.microsoft.com/office/word/2010/wordprocessingGroup" xmlns:wpi="http://schemas.microsoft.com/office/word/2010/wordprocessingInk" xmlns:wne="http://schemas.microsoft.com/office/word/2006/wordml" xmlns:wps="http://schemas.microsoft.com/office/word/2010/wordprocessingShape" mc:Ignorable="w14 w15 w16se wp14">
   <w:comment w:id="0" w:author="Christopher Harrison" w:date="2016-05-05T12:07:00Z" w:initials="CH">
     <w:p>
       <w:pPr>
@@ -2871,7 +2824,7 @@
       </w:r>
     </w:p>
   </w:comment>
-  <w:comment w:id="3" w:author="Kasey Champion" w:date="2016-04-18T20:28:00Z" w:initials="KC">
+  <w:comment w:id="4" w:author="Kasey Champion" w:date="2016-04-18T20:28:00Z" w:initials="KC">
     <w:p>
       <w:pPr>
         <w:pStyle w:val="CommentText"/>
@@ -2887,7 +2840,7 @@
       </w:r>
     </w:p>
   </w:comment>
-  <w:comment w:id="4" w:author="Kasey Champion" w:date="2016-04-18T20:31:00Z" w:initials="KC">
+  <w:comment w:id="5" w:author="Kasey Champion" w:date="2016-04-18T20:31:00Z" w:initials="KC">
     <w:p>
       <w:pPr>
         <w:pStyle w:val="CommentText"/>
@@ -2906,7 +2859,7 @@
       </w:r>
     </w:p>
   </w:comment>
-  <w:comment w:id="5" w:author="Kasey Champion" w:date="2016-04-18T20:40:00Z" w:initials="KC">
+  <w:comment w:id="6" w:author="Kasey Champion" w:date="2016-04-18T20:40:00Z" w:initials="KC">
     <w:p>
       <w:pPr>
         <w:pStyle w:val="CommentText"/>
@@ -2934,7 +2887,7 @@
 </file>
 
 <file path=word/commentsExtended.xml><?xml version="1.0" encoding="utf-8"?>
-<w15:commentsEx xmlns:wpc="http://schemas.microsoft.com/office/word/2010/wordprocessingCanvas" xmlns:cx="http://schemas.microsoft.com/office/drawing/2014/chartex" xmlns:cx1="http://schemas.microsoft.com/office/drawing/2015/9/8/chartex" xmlns:cx2="http://schemas.microsoft.com/office/drawing/2015/10/21/chartex" xmlns:mc="http://schemas.openxmlformats.org/markup-compatibility/2006" xmlns:o="urn:schemas-microsoft-com:office:office" xmlns:r="http://schemas.openxmlformats.org/officeDocument/2006/relationships" xmlns:m="http://schemas.openxmlformats.org/officeDocument/2006/math" xmlns:v="urn:schemas-microsoft-com:vml" xmlns:wp14="http://schemas.microsoft.com/office/word/2010/wordprocessingDrawing" xmlns:wp="http://schemas.openxmlformats.org/drawingml/2006/wordprocessingDrawing" xmlns:w10="urn:schemas-microsoft-com:office:word" xmlns:w="http://schemas.openxmlformats.org/wordprocessingml/2006/main" xmlns:w14="http://schemas.microsoft.com/office/word/2010/wordml" xmlns:w15="http://schemas.microsoft.com/office/word/2012/wordml" xmlns:w16se="http://schemas.microsoft.com/office/word/2015/wordml/symex" xmlns:wpg="http://schemas.microsoft.com/office/word/2010/wordprocessingGroup" xmlns:wpi="http://schemas.microsoft.com/office/word/2010/wordprocessingInk" xmlns:wne="http://schemas.microsoft.com/office/word/2006/wordml" xmlns:wps="http://schemas.microsoft.com/office/word/2010/wordprocessingShape" mc:Ignorable="w14 w15 w16se wp14">
+<w15:commentsEx xmlns:wpc="http://schemas.microsoft.com/office/word/2010/wordprocessingCanvas" xmlns:cx="http://schemas.microsoft.com/office/drawing/2014/chartex" xmlns:cx1="http://schemas.microsoft.com/office/drawing/2015/9/8/chartex" xmlns:mc="http://schemas.openxmlformats.org/markup-compatibility/2006" xmlns:o="urn:schemas-microsoft-com:office:office" xmlns:r="http://schemas.openxmlformats.org/officeDocument/2006/relationships" xmlns:m="http://schemas.openxmlformats.org/officeDocument/2006/math" xmlns:v="urn:schemas-microsoft-com:vml" xmlns:wp14="http://schemas.microsoft.com/office/word/2010/wordprocessingDrawing" xmlns:wp="http://schemas.openxmlformats.org/drawingml/2006/wordprocessingDrawing" xmlns:w10="urn:schemas-microsoft-com:office:word" xmlns:w="http://schemas.openxmlformats.org/wordprocessingml/2006/main" xmlns:w14="http://schemas.microsoft.com/office/word/2010/wordml" xmlns:w15="http://schemas.microsoft.com/office/word/2012/wordml" xmlns:w16se="http://schemas.microsoft.com/office/word/2015/wordml/symex" xmlns:wpg="http://schemas.microsoft.com/office/word/2010/wordprocessingGroup" xmlns:wpi="http://schemas.microsoft.com/office/word/2010/wordprocessingInk" xmlns:wne="http://schemas.microsoft.com/office/word/2006/wordml" xmlns:wps="http://schemas.microsoft.com/office/word/2010/wordprocessingShape" mc:Ignorable="w14 w15 w16se wp14">
   <w15:commentEx w15:paraId="202B69BE" w15:done="0"/>
   <w15:commentEx w15:paraId="5BC0A95B" w15:done="0"/>
   <w15:commentEx w15:paraId="7565CE11" w15:done="0"/>
@@ -2945,7 +2898,7 @@
 </file>
 
 <file path=word/numbering.xml><?xml version="1.0" encoding="utf-8"?>
-<w:numbering xmlns:wpc="http://schemas.microsoft.com/office/word/2010/wordprocessingCanvas" xmlns:cx="http://schemas.microsoft.com/office/drawing/2014/chartex" xmlns:cx1="http://schemas.microsoft.com/office/drawing/2015/9/8/chartex" xmlns:cx2="http://schemas.microsoft.com/office/drawing/2015/10/21/chartex" xmlns:mc="http://schemas.openxmlformats.org/markup-compatibility/2006" xmlns:o="urn:schemas-microsoft-com:office:office" xmlns:r="http://schemas.openxmlformats.org/officeDocument/2006/relationships" xmlns:m="http://schemas.openxmlformats.org/officeDocument/2006/math" xmlns:v="urn:schemas-microsoft-com:vml" xmlns:wp14="http://schemas.microsoft.com/office/word/2010/wordprocessingDrawing" xmlns:wp="http://schemas.openxmlformats.org/drawingml/2006/wordprocessingDrawing" xmlns:w10="urn:schemas-microsoft-com:office:word" xmlns:w="http://schemas.openxmlformats.org/wordprocessingml/2006/main" xmlns:w14="http://schemas.microsoft.com/office/word/2010/wordml" xmlns:w15="http://schemas.microsoft.com/office/word/2012/wordml" xmlns:w16se="http://schemas.microsoft.com/office/word/2015/wordml/symex" xmlns:wpg="http://schemas.microsoft.com/office/word/2010/wordprocessingGroup" xmlns:wpi="http://schemas.microsoft.com/office/word/2010/wordprocessingInk" xmlns:wne="http://schemas.microsoft.com/office/word/2006/wordml" xmlns:wps="http://schemas.microsoft.com/office/word/2010/wordprocessingShape" mc:Ignorable="w14 w15 w16se wp14">
+<w:numbering xmlns:wpc="http://schemas.microsoft.com/office/word/2010/wordprocessingCanvas" xmlns:cx="http://schemas.microsoft.com/office/drawing/2014/chartex" xmlns:cx1="http://schemas.microsoft.com/office/drawing/2015/9/8/chartex" xmlns:mc="http://schemas.openxmlformats.org/markup-compatibility/2006" xmlns:o="urn:schemas-microsoft-com:office:office" xmlns:r="http://schemas.openxmlformats.org/officeDocument/2006/relationships" xmlns:m="http://schemas.openxmlformats.org/officeDocument/2006/math" xmlns:v="urn:schemas-microsoft-com:vml" xmlns:wp14="http://schemas.microsoft.com/office/word/2010/wordprocessingDrawing" xmlns:wp="http://schemas.openxmlformats.org/drawingml/2006/wordprocessingDrawing" xmlns:w10="urn:schemas-microsoft-com:office:word" xmlns:w="http://schemas.openxmlformats.org/wordprocessingml/2006/main" xmlns:w14="http://schemas.microsoft.com/office/word/2010/wordml" xmlns:w15="http://schemas.microsoft.com/office/word/2012/wordml" xmlns:w16se="http://schemas.microsoft.com/office/word/2015/wordml/symex" xmlns:wpg="http://schemas.microsoft.com/office/word/2010/wordprocessingGroup" xmlns:wpi="http://schemas.microsoft.com/office/word/2010/wordprocessingInk" xmlns:wne="http://schemas.microsoft.com/office/word/2006/wordml" xmlns:wps="http://schemas.microsoft.com/office/word/2010/wordprocessingShape" mc:Ignorable="w14 w15 w16se wp14">
   <w:abstractNum w:abstractNumId="0" w15:restartNumberingAfterBreak="0">
     <w:nsid w:val="021D37CE"/>
     <w:multiLevelType w:val="hybridMultilevel"/>
@@ -3171,133 +3124,17 @@
       </w:rPr>
     </w:lvl>
   </w:abstractNum>
-  <w:abstractNum w:abstractNumId="2" w15:restartNumberingAfterBreak="0">
-    <w:nsid w:val="77CE7D4D"/>
-    <w:multiLevelType w:val="hybridMultilevel"/>
-    <w:tmpl w:val="875AE9BC"/>
-    <w:lvl w:ilvl="0" w:tplc="04090001">
-      <w:start w:val="1"/>
-      <w:numFmt w:val="bullet"/>
-      <w:lvlText w:val=""/>
-      <w:lvlJc w:val="left"/>
-      <w:pPr>
-        <w:ind w:left="1440" w:hanging="360"/>
-      </w:pPr>
-      <w:rPr>
-        <w:rFonts w:ascii="Symbol" w:hAnsi="Symbol" w:hint="default"/>
-      </w:rPr>
-    </w:lvl>
-    <w:lvl w:ilvl="1" w:tplc="04090003">
-      <w:start w:val="1"/>
-      <w:numFmt w:val="bullet"/>
-      <w:lvlText w:val="o"/>
-      <w:lvlJc w:val="left"/>
-      <w:pPr>
-        <w:ind w:left="2160" w:hanging="360"/>
-      </w:pPr>
-      <w:rPr>
-        <w:rFonts w:ascii="Courier New" w:hAnsi="Courier New" w:cs="Courier New" w:hint="default"/>
-      </w:rPr>
-    </w:lvl>
-    <w:lvl w:ilvl="2" w:tplc="04090005" w:tentative="1">
-      <w:start w:val="1"/>
-      <w:numFmt w:val="bullet"/>
-      <w:lvlText w:val=""/>
-      <w:lvlJc w:val="left"/>
-      <w:pPr>
-        <w:ind w:left="2880" w:hanging="360"/>
-      </w:pPr>
-      <w:rPr>
-        <w:rFonts w:ascii="Wingdings" w:hAnsi="Wingdings" w:hint="default"/>
-      </w:rPr>
-    </w:lvl>
-    <w:lvl w:ilvl="3" w:tplc="04090001" w:tentative="1">
-      <w:start w:val="1"/>
-      <w:numFmt w:val="bullet"/>
-      <w:lvlText w:val=""/>
-      <w:lvlJc w:val="left"/>
-      <w:pPr>
-        <w:ind w:left="3600" w:hanging="360"/>
-      </w:pPr>
-      <w:rPr>
-        <w:rFonts w:ascii="Symbol" w:hAnsi="Symbol" w:hint="default"/>
-      </w:rPr>
-    </w:lvl>
-    <w:lvl w:ilvl="4" w:tplc="04090003" w:tentative="1">
-      <w:start w:val="1"/>
-      <w:numFmt w:val="bullet"/>
-      <w:lvlText w:val="o"/>
-      <w:lvlJc w:val="left"/>
-      <w:pPr>
-        <w:ind w:left="4320" w:hanging="360"/>
-      </w:pPr>
-      <w:rPr>
-        <w:rFonts w:ascii="Courier New" w:hAnsi="Courier New" w:cs="Courier New" w:hint="default"/>
-      </w:rPr>
-    </w:lvl>
-    <w:lvl w:ilvl="5" w:tplc="04090005" w:tentative="1">
-      <w:start w:val="1"/>
-      <w:numFmt w:val="bullet"/>
-      <w:lvlText w:val=""/>
-      <w:lvlJc w:val="left"/>
-      <w:pPr>
-        <w:ind w:left="5040" w:hanging="360"/>
-      </w:pPr>
-      <w:rPr>
-        <w:rFonts w:ascii="Wingdings" w:hAnsi="Wingdings" w:hint="default"/>
-      </w:rPr>
-    </w:lvl>
-    <w:lvl w:ilvl="6" w:tplc="04090001" w:tentative="1">
-      <w:start w:val="1"/>
-      <w:numFmt w:val="bullet"/>
-      <w:lvlText w:val=""/>
-      <w:lvlJc w:val="left"/>
-      <w:pPr>
-        <w:ind w:left="5760" w:hanging="360"/>
-      </w:pPr>
-      <w:rPr>
-        <w:rFonts w:ascii="Symbol" w:hAnsi="Symbol" w:hint="default"/>
-      </w:rPr>
-    </w:lvl>
-    <w:lvl w:ilvl="7" w:tplc="04090003" w:tentative="1">
-      <w:start w:val="1"/>
-      <w:numFmt w:val="bullet"/>
-      <w:lvlText w:val="o"/>
-      <w:lvlJc w:val="left"/>
-      <w:pPr>
-        <w:ind w:left="6480" w:hanging="360"/>
-      </w:pPr>
-      <w:rPr>
-        <w:rFonts w:ascii="Courier New" w:hAnsi="Courier New" w:cs="Courier New" w:hint="default"/>
-      </w:rPr>
-    </w:lvl>
-    <w:lvl w:ilvl="8" w:tplc="04090005" w:tentative="1">
-      <w:start w:val="1"/>
-      <w:numFmt w:val="bullet"/>
-      <w:lvlText w:val=""/>
-      <w:lvlJc w:val="left"/>
-      <w:pPr>
-        <w:ind w:left="7200" w:hanging="360"/>
-      </w:pPr>
-      <w:rPr>
-        <w:rFonts w:ascii="Wingdings" w:hAnsi="Wingdings" w:hint="default"/>
-      </w:rPr>
-    </w:lvl>
-  </w:abstractNum>
   <w:num w:numId="1">
     <w:abstractNumId w:val="0"/>
   </w:num>
   <w:num w:numId="2">
     <w:abstractNumId w:val="1"/>
   </w:num>
-  <w:num w:numId="3">
-    <w:abstractNumId w:val="2"/>
-  </w:num>
 </w:numbering>
 </file>
 
 <file path=word/people.xml><?xml version="1.0" encoding="utf-8"?>
-<w15:people xmlns:wpc="http://schemas.microsoft.com/office/word/2010/wordprocessingCanvas" xmlns:cx="http://schemas.microsoft.com/office/drawing/2014/chartex" xmlns:cx1="http://schemas.microsoft.com/office/drawing/2015/9/8/chartex" xmlns:cx2="http://schemas.microsoft.com/office/drawing/2015/10/21/chartex" xmlns:mc="http://schemas.openxmlformats.org/markup-compatibility/2006" xmlns:o="urn:schemas-microsoft-com:office:office" xmlns:r="http://schemas.openxmlformats.org/officeDocument/2006/relationships" xmlns:m="http://schemas.openxmlformats.org/officeDocument/2006/math" xmlns:v="urn:schemas-microsoft-com:vml" xmlns:wp14="http://schemas.microsoft.com/office/word/2010/wordprocessingDrawing" xmlns:wp="http://schemas.openxmlformats.org/drawingml/2006/wordprocessingDrawing" xmlns:w10="urn:schemas-microsoft-com:office:word" xmlns:w="http://schemas.openxmlformats.org/wordprocessingml/2006/main" xmlns:w14="http://schemas.microsoft.com/office/word/2010/wordml" xmlns:w15="http://schemas.microsoft.com/office/word/2012/wordml" xmlns:w16se="http://schemas.microsoft.com/office/word/2015/wordml/symex" xmlns:wpg="http://schemas.microsoft.com/office/word/2010/wordprocessingGroup" xmlns:wpi="http://schemas.microsoft.com/office/word/2010/wordprocessingInk" xmlns:wne="http://schemas.microsoft.com/office/word/2006/wordml" xmlns:wps="http://schemas.microsoft.com/office/word/2010/wordprocessingShape" mc:Ignorable="w14 w15 w16se wp14">
+<w15:people xmlns:wpc="http://schemas.microsoft.com/office/word/2010/wordprocessingCanvas" xmlns:cx="http://schemas.microsoft.com/office/drawing/2014/chartex" xmlns:cx1="http://schemas.microsoft.com/office/drawing/2015/9/8/chartex" xmlns:mc="http://schemas.openxmlformats.org/markup-compatibility/2006" xmlns:o="urn:schemas-microsoft-com:office:office" xmlns:r="http://schemas.openxmlformats.org/officeDocument/2006/relationships" xmlns:m="http://schemas.openxmlformats.org/officeDocument/2006/math" xmlns:v="urn:schemas-microsoft-com:vml" xmlns:wp14="http://schemas.microsoft.com/office/word/2010/wordprocessingDrawing" xmlns:wp="http://schemas.openxmlformats.org/drawingml/2006/wordprocessingDrawing" xmlns:w10="urn:schemas-microsoft-com:office:word" xmlns:w="http://schemas.openxmlformats.org/wordprocessingml/2006/main" xmlns:w14="http://schemas.microsoft.com/office/word/2010/wordml" xmlns:w15="http://schemas.microsoft.com/office/word/2012/wordml" xmlns:w16se="http://schemas.microsoft.com/office/word/2015/wordml/symex" xmlns:wpg="http://schemas.microsoft.com/office/word/2010/wordprocessingGroup" xmlns:wpi="http://schemas.microsoft.com/office/word/2010/wordprocessingInk" xmlns:wne="http://schemas.microsoft.com/office/word/2006/wordml" xmlns:wps="http://schemas.microsoft.com/office/word/2010/wordprocessingShape" mc:Ignorable="w14 w15 w16se wp14">
   <w15:person w15:author="Christopher Harrison">
     <w15:presenceInfo w15:providerId="Windows Live" w15:userId="3a6027744156af90"/>
   </w15:person>
@@ -3324,7 +3161,7 @@
       </w:pPr>
     </w:pPrDefault>
   </w:docDefaults>
-  <w:latentStyles w:defLockedState="0" w:defUIPriority="99" w:defSemiHidden="0" w:defUnhideWhenUsed="0" w:defQFormat="0" w:count="372">
+  <w:latentStyles w:defLockedState="0" w:defUIPriority="99" w:defSemiHidden="0" w:defUnhideWhenUsed="0" w:defQFormat="0" w:count="371">
     <w:lsdException w:name="Normal" w:uiPriority="0" w:qFormat="1"/>
     <w:lsdException w:name="heading 1" w:uiPriority="9" w:qFormat="1"/>
     <w:lsdException w:name="heading 2" w:semiHidden="1" w:uiPriority="9" w:unhideWhenUsed="1" w:qFormat="1"/>
@@ -3430,6 +3267,7 @@
     <w:lsdException w:name="HTML Sample" w:semiHidden="1" w:unhideWhenUsed="1"/>
     <w:lsdException w:name="HTML Typewriter" w:semiHidden="1" w:unhideWhenUsed="1"/>
     <w:lsdException w:name="HTML Variable" w:semiHidden="1" w:unhideWhenUsed="1"/>
+    <w:lsdException w:name="Normal Table" w:semiHidden="1" w:unhideWhenUsed="1"/>
     <w:lsdException w:name="annotation subject" w:semiHidden="1" w:unhideWhenUsed="1"/>
     <w:lsdException w:name="No List" w:semiHidden="1" w:unhideWhenUsed="1"/>
     <w:lsdException w:name="Outline List 1" w:semiHidden="1" w:unhideWhenUsed="1"/>
@@ -3476,8 +3314,10 @@
     <w:lsdException w:name="Table Subtle 2" w:semiHidden="1" w:unhideWhenUsed="1"/>
     <w:lsdException w:name="Table Web 1" w:semiHidden="1" w:unhideWhenUsed="1"/>
     <w:lsdException w:name="Table Web 2" w:semiHidden="1" w:unhideWhenUsed="1"/>
+    <w:lsdException w:name="Table Web 3" w:semiHidden="1" w:unhideWhenUsed="1"/>
     <w:lsdException w:name="Balloon Text" w:semiHidden="1" w:unhideWhenUsed="1"/>
     <w:lsdException w:name="Table Grid" w:uiPriority="39"/>
+    <w:lsdException w:name="Table Theme" w:semiHidden="1" w:unhideWhenUsed="1"/>
     <w:lsdException w:name="Placeholder Text" w:semiHidden="1"/>
     <w:lsdException w:name="No Spacing" w:uiPriority="1" w:qFormat="1"/>
     <w:lsdException w:name="Light Shading" w:uiPriority="60"/>
@@ -3693,7 +3533,6 @@
     <w:lsdException w:name="List Table 5 Dark Accent 6" w:uiPriority="50"/>
     <w:lsdException w:name="List Table 6 Colorful Accent 6" w:uiPriority="51"/>
     <w:lsdException w:name="List Table 7 Colorful Accent 6" w:uiPriority="52"/>
-    <w:lsdException w:name="Mention" w:semiHidden="1" w:unhideWhenUsed="1"/>
   </w:latentStyles>
   <w:style w:type="paragraph" w:default="1" w:styleId="Normal">
     <w:name w:val="Normal"/>

</xml_diff>